<commit_message>
Clarify the signature and function of methods, especially constructors
Added more details about what certain functions should do, especially constructors
</commit_message>
<xml_diff>
--- a/Tetris game/GameStructure.docx
+++ b/Tetris game/GameStructure.docx
@@ -1528,6 +1528,90 @@
               <w:t>Contains the length/width of a single square in pixels; use for drawing stuff on the board in the Game class</w:t>
             </w:r>
           </w:p>
+          <w:p>
+            <w:pPr>
+              <w:pStyle w:val="TableContents"/>
+              <w:numPr>
+                <w:ilvl w:val="0"/>
+                <w:numId w:val="1"/>
+              </w:numPr>
+              <w:rPr/>
+            </w:pPr>
+            <w:r>
+              <w:rPr>
+                <w:sz w:val="22"/>
+                <w:szCs w:val="22"/>
+              </w:rPr>
+              <w:t>int currentBlockIndex</w:t>
+            </w:r>
+          </w:p>
+          <w:p>
+            <w:pPr>
+              <w:pStyle w:val="TableContents"/>
+              <w:numPr>
+                <w:ilvl w:val="1"/>
+                <w:numId w:val="1"/>
+              </w:numPr>
+              <w:rPr/>
+            </w:pPr>
+            <w:r>
+              <w:rPr>
+                <w:sz w:val="22"/>
+                <w:szCs w:val="22"/>
+              </w:rPr>
+              <w:t>Contains the index of the current block in the futureBlocks array</w:t>
+            </w:r>
+          </w:p>
+          <w:p>
+            <w:pPr>
+              <w:pStyle w:val="TableContents"/>
+              <w:numPr>
+                <w:ilvl w:val="0"/>
+                <w:numId w:val="1"/>
+              </w:numPr>
+              <w:rPr/>
+            </w:pPr>
+            <w:r>
+              <w:rPr>
+                <w:sz w:val="22"/>
+                <w:szCs w:val="22"/>
+              </w:rPr>
+              <w:t>Block current</w:t>
+            </w:r>
+          </w:p>
+          <w:p>
+            <w:pPr>
+              <w:pStyle w:val="TableContents"/>
+              <w:numPr>
+                <w:ilvl w:val="1"/>
+                <w:numId w:val="1"/>
+              </w:numPr>
+              <w:rPr/>
+            </w:pPr>
+            <w:r>
+              <w:rPr>
+                <w:sz w:val="22"/>
+                <w:szCs w:val="22"/>
+              </w:rPr>
+              <w:t>Current block that the user is manipulating</w:t>
+            </w:r>
+          </w:p>
+          <w:p>
+            <w:pPr>
+              <w:pStyle w:val="TableContents"/>
+              <w:numPr>
+                <w:ilvl w:val="1"/>
+                <w:numId w:val="1"/>
+              </w:numPr>
+              <w:rPr>
+                <w:sz w:val="22"/>
+                <w:szCs w:val="22"/>
+              </w:rPr>
+            </w:pPr>
+            <w:r>
+              <w:rPr/>
+            </w:r>
+          </w:p>
         </w:tc>
         <w:tc>
           <w:tcPr>
@@ -1707,6 +1791,29 @@
             <w:pPr>
               <w:pStyle w:val="TableContents"/>
               <w:numPr>
+                <w:ilvl w:val="1"/>
+                <w:numId w:val="1"/>
+              </w:numPr>
+              <w:rPr>
+                <w:b w:val="false"/>
+                <w:b w:val="false"/>
+                <w:bCs w:val="false"/>
+              </w:rPr>
+            </w:pPr>
+            <w:r>
+              <w:rPr>
+                <w:b w:val="false"/>
+                <w:bCs w:val="false"/>
+                <w:sz w:val="22"/>
+                <w:szCs w:val="22"/>
+              </w:rPr>
+              <w:t>Initialize current to futureBlocks[0]</w:t>
+            </w:r>
+          </w:p>
+          <w:p>
+            <w:pPr>
+              <w:pStyle w:val="TableContents"/>
+              <w:numPr>
                 <w:ilvl w:val="0"/>
                 <w:numId w:val="1"/>
               </w:numPr>
@@ -2042,12 +2149,17 @@
                 <w:ilvl w:val="1"/>
                 <w:numId w:val="1"/>
               </w:numPr>
-              <w:rPr>
-                <w:b w:val="false"/>
+              <w:rPr/>
+            </w:pPr>
+            <w:r>
+              <w:rPr>
                 <w:b w:val="false"/>
                 <w:bCs w:val="false"/>
-              </w:rPr>
-            </w:pPr>
+                <w:sz w:val="22"/>
+                <w:szCs w:val="22"/>
+              </w:rPr>
+              <w:t xml:space="preserve">Places the next block </w:t>
+            </w:r>
             <w:r>
               <w:rPr>
                 <w:b w:val="false"/>
@@ -2055,7 +2167,45 @@
                 <w:sz w:val="22"/>
                 <w:szCs w:val="22"/>
               </w:rPr>
-              <w:t>Places the next block on the board</w:t>
+              <w:t>into the current variable</w:t>
+            </w:r>
+          </w:p>
+          <w:p>
+            <w:pPr>
+              <w:pStyle w:val="TableContents"/>
+              <w:numPr>
+                <w:ilvl w:val="1"/>
+                <w:numId w:val="1"/>
+              </w:numPr>
+              <w:rPr/>
+            </w:pPr>
+            <w:r>
+              <w:rPr>
+                <w:b w:val="false"/>
+                <w:bCs w:val="false"/>
+                <w:sz w:val="22"/>
+                <w:szCs w:val="22"/>
+              </w:rPr>
+              <w:t>Increments the currentBlockIndex variable</w:t>
+            </w:r>
+          </w:p>
+          <w:p>
+            <w:pPr>
+              <w:pStyle w:val="TableContents"/>
+              <w:numPr>
+                <w:ilvl w:val="1"/>
+                <w:numId w:val="1"/>
+              </w:numPr>
+              <w:rPr/>
+            </w:pPr>
+            <w:r>
+              <w:rPr>
+                <w:b w:val="false"/>
+                <w:bCs w:val="false"/>
+                <w:sz w:val="22"/>
+                <w:szCs w:val="22"/>
+              </w:rPr>
+              <w:t>Calls on generateNewFutureBlocks when needed</w:t>
             </w:r>
           </w:p>
           <w:p>
@@ -2697,7 +2847,6 @@
                 <w:bCs w:val="false"/>
               </w:rPr>
             </w:pPr>
-            <w:bookmarkStart w:id="0" w:name="__DdeLink__43269_2105105112"/>
             <w:r>
               <w:rPr>
                 <w:b w:val="false"/>
@@ -2744,7 +2893,6 @@
                 <w:bCs w:val="false"/>
               </w:rPr>
             </w:pPr>
-            <w:bookmarkStart w:id="1" w:name="__DdeLink__43269_2105105112"/>
             <w:r>
               <w:rPr>
                 <w:b w:val="false"/>
@@ -2754,7 +2902,6 @@
               </w:rPr>
               <w:t>Initialize player with default constructor for MediaPlayer</w:t>
             </w:r>
-            <w:bookmarkEnd w:id="1"/>
           </w:p>
           <w:p>
             <w:pPr>
@@ -3500,7 +3647,30 @@
                 <w:sz w:val="22"/>
                 <w:szCs w:val="22"/>
               </w:rPr>
-              <w:t>boolean isEqual(otherColor)</w:t>
+              <w:t>BlockColor()</w:t>
+            </w:r>
+          </w:p>
+          <w:p>
+            <w:pPr>
+              <w:pStyle w:val="TableContents"/>
+              <w:numPr>
+                <w:ilvl w:val="1"/>
+                <w:numId w:val="1"/>
+              </w:numPr>
+              <w:rPr>
+                <w:b w:val="false"/>
+                <w:b w:val="false"/>
+                <w:bCs w:val="false"/>
+              </w:rPr>
+            </w:pPr>
+            <w:r>
+              <w:rPr>
+                <w:b w:val="false"/>
+                <w:bCs w:val="false"/>
+                <w:sz w:val="22"/>
+                <w:szCs w:val="22"/>
+              </w:rPr>
+              <w:t>Initialize color to 0</w:t>
             </w:r>
           </w:p>
           <w:p>
@@ -3523,7 +3693,7 @@
                 <w:sz w:val="22"/>
                 <w:szCs w:val="22"/>
               </w:rPr>
-              <w:t>void toggleColoblindMode()</w:t>
+              <w:t>BlockColor(int)</w:t>
             </w:r>
           </w:p>
           <w:p>
@@ -3534,19 +3704,19 @@
                 <w:numId w:val="1"/>
               </w:numPr>
               <w:rPr>
-                <w:b/>
-                <w:b/>
-                <w:bCs/>
-              </w:rPr>
-            </w:pPr>
-            <w:r>
-              <w:rPr>
+                <w:b w:val="false"/>
                 <w:b w:val="false"/>
                 <w:bCs w:val="false"/>
-                <w:sz w:val="22"/>
-                <w:szCs w:val="22"/>
-              </w:rPr>
-              <w:t>Toggles the currentColors array (changes it to either COLOR or COLORBLIND_COLORS based on what it is now)</w:t>
+              </w:rPr>
+            </w:pPr>
+            <w:r>
+              <w:rPr>
+                <w:b w:val="false"/>
+                <w:bCs w:val="false"/>
+                <w:sz w:val="22"/>
+                <w:szCs w:val="22"/>
+              </w:rPr>
+              <w:t xml:space="preserve">Initialize color using the given int </w:t>
             </w:r>
           </w:p>
           <w:p>
@@ -3557,16 +3727,89 @@
                 <w:numId w:val="1"/>
               </w:numPr>
               <w:rPr>
-                <w:sz w:val="22"/>
-                <w:szCs w:val="22"/>
-              </w:rPr>
-            </w:pPr>
-            <w:r>
-              <w:rPr>
-                <w:sz w:val="22"/>
-                <w:szCs w:val="22"/>
-              </w:rPr>
-              <w:t>getters/setters</w:t>
+                <w:b/>
+                <w:b/>
+                <w:bCs/>
+              </w:rPr>
+            </w:pPr>
+            <w:r>
+              <w:rPr>
+                <w:b/>
+                <w:bCs/>
+                <w:sz w:val="22"/>
+                <w:szCs w:val="22"/>
+              </w:rPr>
+              <w:t>boolean isEqual(otherColor)</w:t>
+            </w:r>
+          </w:p>
+          <w:p>
+            <w:pPr>
+              <w:pStyle w:val="TableContents"/>
+              <w:numPr>
+                <w:ilvl w:val="0"/>
+                <w:numId w:val="1"/>
+              </w:numPr>
+              <w:rPr>
+                <w:b/>
+                <w:b/>
+                <w:bCs/>
+              </w:rPr>
+            </w:pPr>
+            <w:r>
+              <w:rPr>
+                <w:b/>
+                <w:bCs/>
+                <w:sz w:val="22"/>
+                <w:szCs w:val="22"/>
+              </w:rPr>
+              <w:t>void toggleColoblindMode()</w:t>
+            </w:r>
+          </w:p>
+          <w:p>
+            <w:pPr>
+              <w:pStyle w:val="TableContents"/>
+              <w:numPr>
+                <w:ilvl w:val="1"/>
+                <w:numId w:val="1"/>
+              </w:numPr>
+              <w:rPr>
+                <w:b/>
+                <w:b/>
+                <w:bCs/>
+              </w:rPr>
+            </w:pPr>
+            <w:r>
+              <w:rPr>
+                <w:b w:val="false"/>
+                <w:bCs w:val="false"/>
+                <w:sz w:val="22"/>
+                <w:szCs w:val="22"/>
+              </w:rPr>
+              <w:t>Toggles the currentColors array (changes it to either COLOR or COLORBLIND_COLORS based on what it is now)</w:t>
+            </w:r>
+          </w:p>
+          <w:p>
+            <w:pPr>
+              <w:pStyle w:val="TableContents"/>
+              <w:numPr>
+                <w:ilvl w:val="0"/>
+                <w:numId w:val="1"/>
+              </w:numPr>
+              <w:rPr/>
+            </w:pPr>
+            <w:r>
+              <w:rPr>
+                <w:sz w:val="22"/>
+                <w:szCs w:val="22"/>
+              </w:rPr>
+              <w:t xml:space="preserve">getters/setters </w:t>
+            </w:r>
+            <w:r>
+              <w:rPr>
+                <w:sz w:val="22"/>
+                <w:szCs w:val="22"/>
+              </w:rPr>
+              <w:t>for all the non-final variables</w:t>
             </w:r>
           </w:p>
         </w:tc>
@@ -4552,24 +4795,7 @@
                 <w:sz w:val="22"/>
                 <w:szCs w:val="22"/>
               </w:rPr>
-              <w:t>Block current</w:t>
-            </w:r>
-          </w:p>
-          <w:p>
-            <w:pPr>
-              <w:pStyle w:val="TableContents"/>
-              <w:numPr>
-                <w:ilvl w:val="1"/>
-                <w:numId w:val="2"/>
-              </w:numPr>
-              <w:rPr/>
-            </w:pPr>
-            <w:r>
-              <w:rPr>
-                <w:sz w:val="22"/>
-                <w:szCs w:val="22"/>
-              </w:rPr>
-              <w:t>Current block that the user is manipulating</w:t>
+              <w:t>Board board</w:t>
             </w:r>
           </w:p>
         </w:tc>
@@ -4594,16 +4820,157 @@
                 <w:numId w:val="2"/>
               </w:numPr>
               <w:rPr>
-                <w:sz w:val="22"/>
-                <w:szCs w:val="22"/>
-              </w:rPr>
-            </w:pPr>
-            <w:r>
-              <w:rPr>
-                <w:sz w:val="22"/>
-                <w:szCs w:val="22"/>
-              </w:rPr>
-              <w:t>Any helper functions needed (person who writes this class gets to decide)</w:t>
+                <w:b/>
+                <w:b/>
+                <w:bCs/>
+              </w:rPr>
+            </w:pPr>
+            <w:r>
+              <w:rPr>
+                <w:b/>
+                <w:bCs/>
+                <w:sz w:val="22"/>
+                <w:szCs w:val="22"/>
+              </w:rPr>
+              <w:t>Game()</w:t>
+            </w:r>
+          </w:p>
+          <w:p>
+            <w:pPr>
+              <w:pStyle w:val="TableContents"/>
+              <w:numPr>
+                <w:ilvl w:val="1"/>
+                <w:numId w:val="2"/>
+              </w:numPr>
+              <w:rPr>
+                <w:b w:val="false"/>
+                <w:b w:val="false"/>
+                <w:bCs w:val="false"/>
+              </w:rPr>
+            </w:pPr>
+            <w:r>
+              <w:rPr>
+                <w:b w:val="false"/>
+                <w:bCs w:val="false"/>
+                <w:sz w:val="22"/>
+                <w:szCs w:val="22"/>
+              </w:rPr>
+              <w:t>Initializes level to 0</w:t>
+            </w:r>
+          </w:p>
+          <w:p>
+            <w:pPr>
+              <w:pStyle w:val="TableContents"/>
+              <w:numPr>
+                <w:ilvl w:val="1"/>
+                <w:numId w:val="2"/>
+              </w:numPr>
+              <w:rPr>
+                <w:b w:val="false"/>
+                <w:b w:val="false"/>
+                <w:bCs w:val="false"/>
+              </w:rPr>
+            </w:pPr>
+            <w:r>
+              <w:rPr>
+                <w:b w:val="false"/>
+                <w:bCs w:val="false"/>
+                <w:sz w:val="22"/>
+                <w:szCs w:val="22"/>
+              </w:rPr>
+              <w:t>Initialize timePlayed with the Time constructor</w:t>
+            </w:r>
+          </w:p>
+          <w:p>
+            <w:pPr>
+              <w:pStyle w:val="TableContents"/>
+              <w:numPr>
+                <w:ilvl w:val="1"/>
+                <w:numId w:val="2"/>
+              </w:numPr>
+              <w:rPr>
+                <w:b w:val="false"/>
+                <w:b w:val="false"/>
+                <w:bCs w:val="false"/>
+              </w:rPr>
+            </w:pPr>
+            <w:r>
+              <w:rPr>
+                <w:b w:val="false"/>
+                <w:bCs w:val="false"/>
+                <w:sz w:val="22"/>
+                <w:szCs w:val="22"/>
+              </w:rPr>
+              <w:t>Initialize extiGame to false</w:t>
+            </w:r>
+          </w:p>
+          <w:p>
+            <w:pPr>
+              <w:pStyle w:val="TableContents"/>
+              <w:numPr>
+                <w:ilvl w:val="1"/>
+                <w:numId w:val="2"/>
+              </w:numPr>
+              <w:rPr>
+                <w:b w:val="false"/>
+                <w:b w:val="false"/>
+                <w:bCs w:val="false"/>
+              </w:rPr>
+            </w:pPr>
+            <w:r>
+              <w:rPr>
+                <w:b w:val="false"/>
+                <w:bCs w:val="false"/>
+                <w:sz w:val="22"/>
+                <w:szCs w:val="22"/>
+              </w:rPr>
+              <w:t>Initializes speed and time multipliers to 1</w:t>
+            </w:r>
+          </w:p>
+          <w:p>
+            <w:pPr>
+              <w:pStyle w:val="TableContents"/>
+              <w:numPr>
+                <w:ilvl w:val="1"/>
+                <w:numId w:val="2"/>
+              </w:numPr>
+              <w:rPr>
+                <w:b w:val="false"/>
+                <w:b w:val="false"/>
+                <w:bCs w:val="false"/>
+              </w:rPr>
+            </w:pPr>
+            <w:r>
+              <w:rPr>
+                <w:b w:val="false"/>
+                <w:bCs w:val="false"/>
+                <w:sz w:val="22"/>
+                <w:szCs w:val="22"/>
+              </w:rPr>
+              <w:t>Initializes board with the non-default constructor</w:t>
+            </w:r>
+          </w:p>
+          <w:p>
+            <w:pPr>
+              <w:pStyle w:val="TableContents"/>
+              <w:numPr>
+                <w:ilvl w:val="2"/>
+                <w:numId w:val="2"/>
+              </w:numPr>
+              <w:rPr>
+                <w:b w:val="false"/>
+                <w:b w:val="false"/>
+                <w:bCs w:val="false"/>
+              </w:rPr>
+            </w:pPr>
+            <w:r>
+              <w:rPr>
+                <w:b w:val="false"/>
+                <w:bCs w:val="false"/>
+                <w:sz w:val="22"/>
+                <w:szCs w:val="22"/>
+              </w:rPr>
+              <w:t>Pick variables that make sense—may need to play around with it a bit</w:t>
             </w:r>
           </w:p>
           <w:p>
@@ -4614,21 +4981,35 @@
                 <w:numId w:val="2"/>
               </w:numPr>
               <w:rPr>
-                <w:b/>
+                <w:sz w:val="22"/>
+                <w:szCs w:val="22"/>
+              </w:rPr>
+            </w:pPr>
+            <w:r>
+              <w:rPr>
+                <w:sz w:val="22"/>
+                <w:szCs w:val="22"/>
+              </w:rPr>
+              <w:t>Any helper functions needed (person who writes this class gets to decide)</w:t>
+            </w:r>
+          </w:p>
+          <w:p>
+            <w:pPr>
+              <w:pStyle w:val="TableContents"/>
+              <w:numPr>
+                <w:ilvl w:val="0"/>
+                <w:numId w:val="2"/>
+              </w:numPr>
+              <w:rPr/>
+            </w:pPr>
+            <w:r>
+              <w:rPr>
                 <w:b/>
                 <w:bCs/>
                 <w:sz w:val="22"/>
                 <w:szCs w:val="22"/>
               </w:rPr>
-            </w:pPr>
-            <w:r>
-              <w:rPr>
-                <w:b/>
-                <w:bCs/>
-                <w:sz w:val="22"/>
-                <w:szCs w:val="22"/>
-              </w:rPr>
-              <w:t>void updatePreview(Board b)</w:t>
+              <w:t>void updatePreview()</w:t>
             </w:r>
           </w:p>
           <w:p>
@@ -4647,7 +5028,25 @@
                 <w:sz w:val="22"/>
                 <w:szCs w:val="22"/>
               </w:rPr>
-              <w:t>Uses the futureBlocks variable in b to update/display the preview of the next two blocks</w:t>
+              <w:t>Uses the futureBlocks variable in b</w:t>
+            </w:r>
+            <w:r>
+              <w:rPr>
+                <w:b w:val="false"/>
+                <w:bCs w:val="false"/>
+                <w:sz w:val="22"/>
+                <w:szCs w:val="22"/>
+              </w:rPr>
+              <w:t>oard</w:t>
+            </w:r>
+            <w:r>
+              <w:rPr>
+                <w:b w:val="false"/>
+                <w:bCs w:val="false"/>
+                <w:sz w:val="22"/>
+                <w:szCs w:val="22"/>
+              </w:rPr>
+              <w:t xml:space="preserve"> to update/display the preview of the next two blocks</w:t>
             </w:r>
           </w:p>
           <w:p>
@@ -5280,6 +5679,98 @@
             </w:tcBorders>
             <w:shd w:fill="auto" w:val="clear"/>
           </w:tcPr>
+          <w:p>
+            <w:pPr>
+              <w:pStyle w:val="TableContents"/>
+              <w:numPr>
+                <w:ilvl w:val="0"/>
+                <w:numId w:val="9"/>
+              </w:numPr>
+              <w:rPr>
+                <w:b/>
+                <w:b/>
+                <w:bCs/>
+              </w:rPr>
+            </w:pPr>
+            <w:r>
+              <w:rPr>
+                <w:b/>
+                <w:bCs/>
+                <w:sz w:val="22"/>
+                <w:szCs w:val="22"/>
+              </w:rPr>
+              <w:t>Shape()</w:t>
+            </w:r>
+          </w:p>
+          <w:p>
+            <w:pPr>
+              <w:pStyle w:val="TableContents"/>
+              <w:numPr>
+                <w:ilvl w:val="1"/>
+                <w:numId w:val="9"/>
+              </w:numPr>
+              <w:rPr>
+                <w:b w:val="false"/>
+                <w:b w:val="false"/>
+                <w:bCs w:val="false"/>
+              </w:rPr>
+            </w:pPr>
+            <w:r>
+              <w:rPr>
+                <w:b w:val="false"/>
+                <w:bCs w:val="false"/>
+                <w:sz w:val="22"/>
+                <w:szCs w:val="22"/>
+              </w:rPr>
+              <w:t>Initialize shape[][] to any of the final static shapes; doesn’t matter</w:t>
+            </w:r>
+          </w:p>
+          <w:p>
+            <w:pPr>
+              <w:pStyle w:val="TableContents"/>
+              <w:numPr>
+                <w:ilvl w:val="0"/>
+                <w:numId w:val="9"/>
+              </w:numPr>
+              <w:rPr>
+                <w:b/>
+                <w:b/>
+                <w:bCs/>
+              </w:rPr>
+            </w:pPr>
+            <w:r>
+              <w:rPr>
+                <w:b/>
+                <w:bCs/>
+                <w:sz w:val="22"/>
+                <w:szCs w:val="22"/>
+              </w:rPr>
+              <w:t>Shape(char)</w:t>
+            </w:r>
+          </w:p>
+          <w:p>
+            <w:pPr>
+              <w:pStyle w:val="TableContents"/>
+              <w:numPr>
+                <w:ilvl w:val="1"/>
+                <w:numId w:val="9"/>
+              </w:numPr>
+              <w:rPr>
+                <w:b w:val="false"/>
+                <w:b w:val="false"/>
+                <w:bCs w:val="false"/>
+              </w:rPr>
+            </w:pPr>
+            <w:r>
+              <w:rPr>
+                <w:b w:val="false"/>
+                <w:bCs w:val="false"/>
+                <w:sz w:val="22"/>
+                <w:szCs w:val="22"/>
+              </w:rPr>
+              <w:t>Initializes shape[][] to the shape that corresponds to the given character</w:t>
+            </w:r>
+          </w:p>
           <w:p>
             <w:pPr>
               <w:pStyle w:val="TableContents"/>
@@ -6418,10 +6909,7 @@
           <w:p>
             <w:pPr>
               <w:pStyle w:val="TableContents"/>
-              <w:rPr>
-                <w:sz w:val="22"/>
-                <w:szCs w:val="22"/>
-              </w:rPr>
+              <w:rPr/>
             </w:pPr>
             <w:r>
               <w:rPr>

</xml_diff>

<commit_message>
Minor changes to Shape class description
Changed the shape attribute in the Shape class to be  3D array instead of a 2D array.
</commit_message>
<xml_diff>
--- a/Tetris game/GameStructure.docx
+++ b/Tetris game/GameStructure.docx
@@ -51,16 +51,7 @@
                 <w:sz w:val="22"/>
                 <w:szCs w:val="22"/>
               </w:rPr>
-              <w:t>C</w:t>
-            </w:r>
-            <w:r>
-              <w:rPr>
-                <w:b/>
-                <w:bCs/>
-                <w:sz w:val="22"/>
-                <w:szCs w:val="22"/>
-              </w:rPr>
-              <w:t>lass</w:t>
+              <w:t>Class</w:t>
             </w:r>
           </w:p>
         </w:tc>
@@ -924,14 +915,7 @@
                 <w:sz w:val="22"/>
                 <w:szCs w:val="22"/>
               </w:rPr>
-              <w:t xml:space="preserve">getters/setters </w:t>
-            </w:r>
-            <w:r>
-              <w:rPr>
-                <w:sz w:val="22"/>
-                <w:szCs w:val="22"/>
-              </w:rPr>
-              <w:t>for all variables</w:t>
+              <w:t>getters/setters for all variables</w:t>
             </w:r>
           </w:p>
           <w:p>
@@ -1609,7 +1593,10 @@
               </w:rPr>
             </w:pPr>
             <w:r>
-              <w:rPr/>
+              <w:rPr>
+                <w:sz w:val="22"/>
+                <w:szCs w:val="22"/>
+              </w:rPr>
             </w:r>
           </w:p>
         </w:tc>
@@ -2158,16 +2145,7 @@
                 <w:sz w:val="22"/>
                 <w:szCs w:val="22"/>
               </w:rPr>
-              <w:t xml:space="preserve">Places the next block </w:t>
-            </w:r>
-            <w:r>
-              <w:rPr>
-                <w:b w:val="false"/>
-                <w:bCs w:val="false"/>
-                <w:sz w:val="22"/>
-                <w:szCs w:val="22"/>
-              </w:rPr>
-              <w:t>into the current variable</w:t>
+              <w:t>Places the next block into the current variable</w:t>
             </w:r>
           </w:p>
           <w:p>
@@ -2556,14 +2534,7 @@
                 <w:sz w:val="22"/>
                 <w:szCs w:val="22"/>
               </w:rPr>
-              <w:t xml:space="preserve">getters/setters </w:t>
-            </w:r>
-            <w:r>
-              <w:rPr>
-                <w:sz w:val="22"/>
-                <w:szCs w:val="22"/>
-              </w:rPr>
-              <w:t>for non-final variables</w:t>
+              <w:t>getters/setters for non-final variables</w:t>
             </w:r>
           </w:p>
         </w:tc>
@@ -2712,21 +2683,7 @@
                 <w:sz w:val="22"/>
                 <w:szCs w:val="22"/>
               </w:rPr>
-              <w:t>double</w:t>
-            </w:r>
-            <w:r>
-              <w:rPr>
-                <w:sz w:val="22"/>
-                <w:szCs w:val="22"/>
-              </w:rPr>
-              <w:t xml:space="preserve"> volume // </w:t>
-            </w:r>
-            <w:r>
-              <w:rPr>
-                <w:sz w:val="22"/>
-                <w:szCs w:val="22"/>
-              </w:rPr>
-              <w:t>percent volume; max is 1</w:t>
+              <w:t>double volume // percent volume; max is 1</w:t>
             </w:r>
           </w:p>
           <w:p>
@@ -3139,14 +3096,7 @@
                 <w:sz w:val="22"/>
                 <w:szCs w:val="22"/>
               </w:rPr>
-              <w:t xml:space="preserve">getters/setters </w:t>
-            </w:r>
-            <w:r>
-              <w:rPr>
-                <w:sz w:val="22"/>
-                <w:szCs w:val="22"/>
-              </w:rPr>
-              <w:t>for volume, song, player</w:t>
+              <w:t>getters/setters for volume, song, player</w:t>
             </w:r>
           </w:p>
         </w:tc>
@@ -3802,14 +3752,7 @@
                 <w:sz w:val="22"/>
                 <w:szCs w:val="22"/>
               </w:rPr>
-              <w:t xml:space="preserve">getters/setters </w:t>
-            </w:r>
-            <w:r>
-              <w:rPr>
-                <w:sz w:val="22"/>
-                <w:szCs w:val="22"/>
-              </w:rPr>
-              <w:t>for all the non-final variables</w:t>
+              <w:t>getters/setters for all the non-final variables</w:t>
             </w:r>
           </w:p>
         </w:tc>
@@ -5028,25 +4971,7 @@
                 <w:sz w:val="22"/>
                 <w:szCs w:val="22"/>
               </w:rPr>
-              <w:t>Uses the futureBlocks variable in b</w:t>
-            </w:r>
-            <w:r>
-              <w:rPr>
-                <w:b w:val="false"/>
-                <w:bCs w:val="false"/>
-                <w:sz w:val="22"/>
-                <w:szCs w:val="22"/>
-              </w:rPr>
-              <w:t>oard</w:t>
-            </w:r>
-            <w:r>
-              <w:rPr>
-                <w:b w:val="false"/>
-                <w:bCs w:val="false"/>
-                <w:sz w:val="22"/>
-                <w:szCs w:val="22"/>
-              </w:rPr>
-              <w:t xml:space="preserve"> to update/display the preview of the next two blocks</w:t>
+              <w:t>Uses the futureBlocks variable in board to update/display the preview of the next two blocks</w:t>
             </w:r>
           </w:p>
           <w:p>
@@ -5595,21 +5520,14 @@
                 <w:sz w:val="22"/>
                 <w:szCs w:val="22"/>
               </w:rPr>
-              <w:t xml:space="preserve">private </w:t>
-            </w:r>
-            <w:r>
-              <w:rPr>
-                <w:sz w:val="22"/>
-                <w:szCs w:val="22"/>
-              </w:rPr>
-              <w:t>boolean</w:t>
-            </w:r>
-            <w:r>
-              <w:rPr>
-                <w:sz w:val="22"/>
-                <w:szCs w:val="22"/>
-              </w:rPr>
-              <w:t xml:space="preserve"> shape[][]</w:t>
+              <w:t>private boolean shape[][]</w:t>
+            </w:r>
+            <w:r>
+              <w:rPr>
+                <w:sz w:val="22"/>
+                <w:szCs w:val="22"/>
+              </w:rPr>
+              <w:t>[]</w:t>
             </w:r>
           </w:p>
           <w:p>
@@ -5722,7 +5640,25 @@
                 <w:sz w:val="22"/>
                 <w:szCs w:val="22"/>
               </w:rPr>
-              <w:t>Initialize shape[][] to any of the final static shapes; doesn’t matter</w:t>
+              <w:t>Initialize shape[][]</w:t>
+            </w:r>
+            <w:r>
+              <w:rPr>
+                <w:b w:val="false"/>
+                <w:bCs w:val="false"/>
+                <w:sz w:val="22"/>
+                <w:szCs w:val="22"/>
+              </w:rPr>
+              <w:t>[]</w:t>
+            </w:r>
+            <w:r>
+              <w:rPr>
+                <w:b w:val="false"/>
+                <w:bCs w:val="false"/>
+                <w:sz w:val="22"/>
+                <w:szCs w:val="22"/>
+              </w:rPr>
+              <w:t xml:space="preserve"> to any of the final static shapes; doesn’t matter</w:t>
             </w:r>
           </w:p>
           <w:p>
@@ -5768,7 +5704,25 @@
                 <w:sz w:val="22"/>
                 <w:szCs w:val="22"/>
               </w:rPr>
-              <w:t>Initializes shape[][] to the shape that corresponds to the given character</w:t>
+              <w:t>Initializes shape[][]</w:t>
+            </w:r>
+            <w:r>
+              <w:rPr>
+                <w:b w:val="false"/>
+                <w:bCs w:val="false"/>
+                <w:sz w:val="22"/>
+                <w:szCs w:val="22"/>
+              </w:rPr>
+              <w:t>[]</w:t>
+            </w:r>
+            <w:r>
+              <w:rPr>
+                <w:b w:val="false"/>
+                <w:bCs w:val="false"/>
+                <w:sz w:val="22"/>
+                <w:szCs w:val="22"/>
+              </w:rPr>
+              <w:t xml:space="preserve"> to the shape that corresponds to the given character</w:t>
             </w:r>
           </w:p>
           <w:p>
@@ -5897,7 +5851,21 @@
                 <w:sz w:val="22"/>
                 <w:szCs w:val="22"/>
               </w:rPr>
-              <w:t>Sets shape[][] to the corresponding final static 3D array in this class</w:t>
+              <w:t>Sets shape[][]</w:t>
+            </w:r>
+            <w:r>
+              <w:rPr>
+                <w:sz w:val="22"/>
+                <w:szCs w:val="22"/>
+              </w:rPr>
+              <w:t>[]</w:t>
+            </w:r>
+            <w:r>
+              <w:rPr>
+                <w:sz w:val="22"/>
+                <w:szCs w:val="22"/>
+              </w:rPr>
+              <w:t xml:space="preserve"> to the corresponding final static 3D array in this class</w:t>
             </w:r>
           </w:p>
           <w:p>
@@ -5920,7 +5888,25 @@
                 <w:sz w:val="22"/>
                 <w:szCs w:val="22"/>
               </w:rPr>
-              <w:t>boolean[][] getShape()</w:t>
+              <w:t>boolean[]</w:t>
+            </w:r>
+            <w:r>
+              <w:rPr>
+                <w:b/>
+                <w:bCs/>
+                <w:sz w:val="22"/>
+                <w:szCs w:val="22"/>
+              </w:rPr>
+              <w:t>[]</w:t>
+            </w:r>
+            <w:r>
+              <w:rPr>
+                <w:b/>
+                <w:bCs/>
+                <w:sz w:val="22"/>
+                <w:szCs w:val="22"/>
+              </w:rPr>
+              <w:t>[] getShape()</w:t>
             </w:r>
           </w:p>
           <w:p>
@@ -5943,7 +5929,25 @@
                 <w:sz w:val="22"/>
                 <w:szCs w:val="22"/>
               </w:rPr>
-              <w:t>Returns shape[][]</w:t>
+              <w:t>Returns shape</w:t>
+            </w:r>
+            <w:r>
+              <w:rPr>
+                <w:b w:val="false"/>
+                <w:bCs w:val="false"/>
+                <w:sz w:val="22"/>
+                <w:szCs w:val="22"/>
+              </w:rPr>
+              <w:t>[]</w:t>
+            </w:r>
+            <w:r>
+              <w:rPr>
+                <w:b w:val="false"/>
+                <w:bCs w:val="false"/>
+                <w:sz w:val="22"/>
+                <w:szCs w:val="22"/>
+              </w:rPr>
+              <w:t>[][]</w:t>
             </w:r>
           </w:p>
         </w:tc>
@@ -8384,6 +8388,7 @@
       </w:pPr>
       <w:rPr>
         <w:rFonts w:ascii="OpenSymbol" w:hAnsi="OpenSymbol" w:cs="OpenSymbol" w:hint="default"/>
+        <w:sz w:val="22"/>
         <w:b/>
         <w:rFonts w:cs="OpenSymbol"/>
       </w:rPr>
@@ -8552,6 +8557,7 @@
       </w:pPr>
       <w:rPr>
         <w:rFonts w:ascii="OpenSymbol" w:hAnsi="OpenSymbol" w:cs="OpenSymbol" w:hint="default"/>
+        <w:b w:val="false"/>
         <w:rFonts w:cs="OpenSymbol"/>
       </w:rPr>
     </w:lvl>
@@ -9567,6 +9573,7 @@
       <w:rPr>
         <w:rFonts w:ascii="OpenSymbol" w:hAnsi="OpenSymbol" w:cs="OpenSymbol" w:hint="default"/>
         <w:sz w:val="22"/>
+        <w:b w:val="false"/>
         <w:rFonts w:cs="OpenSymbol"/>
       </w:rPr>
     </w:lvl>
@@ -14374,6 +14381,923 @@
       <w:szCs w:val="22"/>
     </w:rPr>
   </w:style>
+  <w:style w:type="character" w:styleId="ListLabel526">
+    <w:name w:val="ListLabel 526"/>
+    <w:qFormat/>
+    <w:rPr>
+      <w:rFonts w:cs="OpenSymbol"/>
+      <w:b/>
+      <w:sz w:val="22"/>
+    </w:rPr>
+  </w:style>
+  <w:style w:type="character" w:styleId="ListLabel527">
+    <w:name w:val="ListLabel 527"/>
+    <w:qFormat/>
+    <w:rPr>
+      <w:rFonts w:cs="OpenSymbol"/>
+      <w:b/>
+      <w:sz w:val="22"/>
+    </w:rPr>
+  </w:style>
+  <w:style w:type="character" w:styleId="ListLabel528">
+    <w:name w:val="ListLabel 528"/>
+    <w:qFormat/>
+    <w:rPr>
+      <w:rFonts w:cs="OpenSymbol"/>
+      <w:b/>
+    </w:rPr>
+  </w:style>
+  <w:style w:type="character" w:styleId="ListLabel529">
+    <w:name w:val="ListLabel 529"/>
+    <w:qFormat/>
+    <w:rPr>
+      <w:rFonts w:cs="OpenSymbol"/>
+    </w:rPr>
+  </w:style>
+  <w:style w:type="character" w:styleId="ListLabel530">
+    <w:name w:val="ListLabel 530"/>
+    <w:qFormat/>
+    <w:rPr>
+      <w:rFonts w:cs="OpenSymbol"/>
+    </w:rPr>
+  </w:style>
+  <w:style w:type="character" w:styleId="ListLabel531">
+    <w:name w:val="ListLabel 531"/>
+    <w:qFormat/>
+    <w:rPr>
+      <w:rFonts w:cs="OpenSymbol"/>
+    </w:rPr>
+  </w:style>
+  <w:style w:type="character" w:styleId="ListLabel532">
+    <w:name w:val="ListLabel 532"/>
+    <w:qFormat/>
+    <w:rPr>
+      <w:rFonts w:cs="OpenSymbol"/>
+    </w:rPr>
+  </w:style>
+  <w:style w:type="character" w:styleId="ListLabel533">
+    <w:name w:val="ListLabel 533"/>
+    <w:qFormat/>
+    <w:rPr>
+      <w:rFonts w:cs="OpenSymbol"/>
+    </w:rPr>
+  </w:style>
+  <w:style w:type="character" w:styleId="ListLabel534">
+    <w:name w:val="ListLabel 534"/>
+    <w:qFormat/>
+    <w:rPr>
+      <w:rFonts w:cs="OpenSymbol"/>
+    </w:rPr>
+  </w:style>
+  <w:style w:type="character" w:styleId="ListLabel535">
+    <w:name w:val="ListLabel 535"/>
+    <w:qFormat/>
+    <w:rPr>
+      <w:rFonts w:cs="OpenSymbol"/>
+      <w:b/>
+      <w:sz w:val="22"/>
+    </w:rPr>
+  </w:style>
+  <w:style w:type="character" w:styleId="ListLabel536">
+    <w:name w:val="ListLabel 536"/>
+    <w:qFormat/>
+    <w:rPr>
+      <w:rFonts w:cs="OpenSymbol"/>
+      <w:b w:val="false"/>
+      <w:sz w:val="22"/>
+    </w:rPr>
+  </w:style>
+  <w:style w:type="character" w:styleId="ListLabel537">
+    <w:name w:val="ListLabel 537"/>
+    <w:qFormat/>
+    <w:rPr>
+      <w:rFonts w:cs="OpenSymbol"/>
+      <w:b w:val="false"/>
+    </w:rPr>
+  </w:style>
+  <w:style w:type="character" w:styleId="ListLabel538">
+    <w:name w:val="ListLabel 538"/>
+    <w:qFormat/>
+    <w:rPr>
+      <w:rFonts w:cs="OpenSymbol"/>
+    </w:rPr>
+  </w:style>
+  <w:style w:type="character" w:styleId="ListLabel539">
+    <w:name w:val="ListLabel 539"/>
+    <w:qFormat/>
+    <w:rPr>
+      <w:rFonts w:cs="OpenSymbol"/>
+    </w:rPr>
+  </w:style>
+  <w:style w:type="character" w:styleId="ListLabel540">
+    <w:name w:val="ListLabel 540"/>
+    <w:qFormat/>
+    <w:rPr>
+      <w:rFonts w:cs="OpenSymbol"/>
+    </w:rPr>
+  </w:style>
+  <w:style w:type="character" w:styleId="ListLabel541">
+    <w:name w:val="ListLabel 541"/>
+    <w:qFormat/>
+    <w:rPr>
+      <w:rFonts w:cs="OpenSymbol"/>
+    </w:rPr>
+  </w:style>
+  <w:style w:type="character" w:styleId="ListLabel542">
+    <w:name w:val="ListLabel 542"/>
+    <w:qFormat/>
+    <w:rPr>
+      <w:rFonts w:cs="OpenSymbol"/>
+    </w:rPr>
+  </w:style>
+  <w:style w:type="character" w:styleId="ListLabel543">
+    <w:name w:val="ListLabel 543"/>
+    <w:qFormat/>
+    <w:rPr>
+      <w:rFonts w:cs="OpenSymbol"/>
+    </w:rPr>
+  </w:style>
+  <w:style w:type="character" w:styleId="ListLabel544">
+    <w:name w:val="ListLabel 544"/>
+    <w:qFormat/>
+    <w:rPr>
+      <w:rFonts w:cs="OpenSymbol"/>
+      <w:sz w:val="22"/>
+    </w:rPr>
+  </w:style>
+  <w:style w:type="character" w:styleId="ListLabel545">
+    <w:name w:val="ListLabel 545"/>
+    <w:qFormat/>
+    <w:rPr>
+      <w:rFonts w:cs="OpenSymbol"/>
+    </w:rPr>
+  </w:style>
+  <w:style w:type="character" w:styleId="ListLabel546">
+    <w:name w:val="ListLabel 546"/>
+    <w:qFormat/>
+    <w:rPr>
+      <w:rFonts w:cs="OpenSymbol"/>
+    </w:rPr>
+  </w:style>
+  <w:style w:type="character" w:styleId="ListLabel547">
+    <w:name w:val="ListLabel 547"/>
+    <w:qFormat/>
+    <w:rPr>
+      <w:rFonts w:cs="OpenSymbol"/>
+    </w:rPr>
+  </w:style>
+  <w:style w:type="character" w:styleId="ListLabel548">
+    <w:name w:val="ListLabel 548"/>
+    <w:qFormat/>
+    <w:rPr>
+      <w:rFonts w:cs="OpenSymbol"/>
+    </w:rPr>
+  </w:style>
+  <w:style w:type="character" w:styleId="ListLabel549">
+    <w:name w:val="ListLabel 549"/>
+    <w:qFormat/>
+    <w:rPr>
+      <w:rFonts w:cs="OpenSymbol"/>
+    </w:rPr>
+  </w:style>
+  <w:style w:type="character" w:styleId="ListLabel550">
+    <w:name w:val="ListLabel 550"/>
+    <w:qFormat/>
+    <w:rPr>
+      <w:rFonts w:cs="OpenSymbol"/>
+    </w:rPr>
+  </w:style>
+  <w:style w:type="character" w:styleId="ListLabel551">
+    <w:name w:val="ListLabel 551"/>
+    <w:qFormat/>
+    <w:rPr>
+      <w:rFonts w:cs="OpenSymbol"/>
+    </w:rPr>
+  </w:style>
+  <w:style w:type="character" w:styleId="ListLabel552">
+    <w:name w:val="ListLabel 552"/>
+    <w:qFormat/>
+    <w:rPr>
+      <w:rFonts w:cs="OpenSymbol"/>
+    </w:rPr>
+  </w:style>
+  <w:style w:type="character" w:styleId="ListLabel553">
+    <w:name w:val="ListLabel 553"/>
+    <w:qFormat/>
+    <w:rPr>
+      <w:rFonts w:cs="OpenSymbol"/>
+      <w:sz w:val="22"/>
+    </w:rPr>
+  </w:style>
+  <w:style w:type="character" w:styleId="ListLabel554">
+    <w:name w:val="ListLabel 554"/>
+    <w:qFormat/>
+    <w:rPr>
+      <w:rFonts w:cs="OpenSymbol"/>
+    </w:rPr>
+  </w:style>
+  <w:style w:type="character" w:styleId="ListLabel555">
+    <w:name w:val="ListLabel 555"/>
+    <w:qFormat/>
+    <w:rPr>
+      <w:rFonts w:cs="OpenSymbol"/>
+    </w:rPr>
+  </w:style>
+  <w:style w:type="character" w:styleId="ListLabel556">
+    <w:name w:val="ListLabel 556"/>
+    <w:qFormat/>
+    <w:rPr>
+      <w:rFonts w:cs="OpenSymbol"/>
+    </w:rPr>
+  </w:style>
+  <w:style w:type="character" w:styleId="ListLabel557">
+    <w:name w:val="ListLabel 557"/>
+    <w:qFormat/>
+    <w:rPr>
+      <w:rFonts w:cs="OpenSymbol"/>
+    </w:rPr>
+  </w:style>
+  <w:style w:type="character" w:styleId="ListLabel558">
+    <w:name w:val="ListLabel 558"/>
+    <w:qFormat/>
+    <w:rPr>
+      <w:rFonts w:cs="OpenSymbol"/>
+    </w:rPr>
+  </w:style>
+  <w:style w:type="character" w:styleId="ListLabel559">
+    <w:name w:val="ListLabel 559"/>
+    <w:qFormat/>
+    <w:rPr>
+      <w:rFonts w:cs="OpenSymbol"/>
+    </w:rPr>
+  </w:style>
+  <w:style w:type="character" w:styleId="ListLabel560">
+    <w:name w:val="ListLabel 560"/>
+    <w:qFormat/>
+    <w:rPr>
+      <w:rFonts w:cs="OpenSymbol"/>
+    </w:rPr>
+  </w:style>
+  <w:style w:type="character" w:styleId="ListLabel561">
+    <w:name w:val="ListLabel 561"/>
+    <w:qFormat/>
+    <w:rPr>
+      <w:rFonts w:cs="OpenSymbol"/>
+    </w:rPr>
+  </w:style>
+  <w:style w:type="character" w:styleId="ListLabel562">
+    <w:name w:val="ListLabel 562"/>
+    <w:qFormat/>
+    <w:rPr>
+      <w:rFonts w:cs="OpenSymbol"/>
+      <w:sz w:val="22"/>
+    </w:rPr>
+  </w:style>
+  <w:style w:type="character" w:styleId="ListLabel563">
+    <w:name w:val="ListLabel 563"/>
+    <w:qFormat/>
+    <w:rPr>
+      <w:rFonts w:cs="OpenSymbol"/>
+    </w:rPr>
+  </w:style>
+  <w:style w:type="character" w:styleId="ListLabel564">
+    <w:name w:val="ListLabel 564"/>
+    <w:qFormat/>
+    <w:rPr>
+      <w:rFonts w:cs="OpenSymbol"/>
+    </w:rPr>
+  </w:style>
+  <w:style w:type="character" w:styleId="ListLabel565">
+    <w:name w:val="ListLabel 565"/>
+    <w:qFormat/>
+    <w:rPr>
+      <w:rFonts w:cs="OpenSymbol"/>
+    </w:rPr>
+  </w:style>
+  <w:style w:type="character" w:styleId="ListLabel566">
+    <w:name w:val="ListLabel 566"/>
+    <w:qFormat/>
+    <w:rPr>
+      <w:rFonts w:cs="OpenSymbol"/>
+    </w:rPr>
+  </w:style>
+  <w:style w:type="character" w:styleId="ListLabel567">
+    <w:name w:val="ListLabel 567"/>
+    <w:qFormat/>
+    <w:rPr>
+      <w:rFonts w:cs="OpenSymbol"/>
+    </w:rPr>
+  </w:style>
+  <w:style w:type="character" w:styleId="ListLabel568">
+    <w:name w:val="ListLabel 568"/>
+    <w:qFormat/>
+    <w:rPr>
+      <w:rFonts w:cs="OpenSymbol"/>
+    </w:rPr>
+  </w:style>
+  <w:style w:type="character" w:styleId="ListLabel569">
+    <w:name w:val="ListLabel 569"/>
+    <w:qFormat/>
+    <w:rPr>
+      <w:rFonts w:cs="OpenSymbol"/>
+    </w:rPr>
+  </w:style>
+  <w:style w:type="character" w:styleId="ListLabel570">
+    <w:name w:val="ListLabel 570"/>
+    <w:qFormat/>
+    <w:rPr>
+      <w:rFonts w:cs="OpenSymbol"/>
+    </w:rPr>
+  </w:style>
+  <w:style w:type="character" w:styleId="ListLabel571">
+    <w:name w:val="ListLabel 571"/>
+    <w:qFormat/>
+    <w:rPr>
+      <w:rFonts w:cs="OpenSymbol"/>
+      <w:sz w:val="22"/>
+    </w:rPr>
+  </w:style>
+  <w:style w:type="character" w:styleId="ListLabel572">
+    <w:name w:val="ListLabel 572"/>
+    <w:qFormat/>
+    <w:rPr>
+      <w:rFonts w:cs="OpenSymbol"/>
+    </w:rPr>
+  </w:style>
+  <w:style w:type="character" w:styleId="ListLabel573">
+    <w:name w:val="ListLabel 573"/>
+    <w:qFormat/>
+    <w:rPr>
+      <w:rFonts w:cs="OpenSymbol"/>
+    </w:rPr>
+  </w:style>
+  <w:style w:type="character" w:styleId="ListLabel574">
+    <w:name w:val="ListLabel 574"/>
+    <w:qFormat/>
+    <w:rPr>
+      <w:rFonts w:cs="OpenSymbol"/>
+    </w:rPr>
+  </w:style>
+  <w:style w:type="character" w:styleId="ListLabel575">
+    <w:name w:val="ListLabel 575"/>
+    <w:qFormat/>
+    <w:rPr>
+      <w:rFonts w:cs="OpenSymbol"/>
+    </w:rPr>
+  </w:style>
+  <w:style w:type="character" w:styleId="ListLabel576">
+    <w:name w:val="ListLabel 576"/>
+    <w:qFormat/>
+    <w:rPr>
+      <w:rFonts w:cs="OpenSymbol"/>
+    </w:rPr>
+  </w:style>
+  <w:style w:type="character" w:styleId="ListLabel577">
+    <w:name w:val="ListLabel 577"/>
+    <w:qFormat/>
+    <w:rPr>
+      <w:rFonts w:cs="OpenSymbol"/>
+    </w:rPr>
+  </w:style>
+  <w:style w:type="character" w:styleId="ListLabel578">
+    <w:name w:val="ListLabel 578"/>
+    <w:qFormat/>
+    <w:rPr>
+      <w:rFonts w:cs="OpenSymbol"/>
+    </w:rPr>
+  </w:style>
+  <w:style w:type="character" w:styleId="ListLabel579">
+    <w:name w:val="ListLabel 579"/>
+    <w:qFormat/>
+    <w:rPr>
+      <w:rFonts w:cs="OpenSymbol"/>
+    </w:rPr>
+  </w:style>
+  <w:style w:type="character" w:styleId="ListLabel580">
+    <w:name w:val="ListLabel 580"/>
+    <w:qFormat/>
+    <w:rPr>
+      <w:rFonts w:cs="OpenSymbol"/>
+      <w:sz w:val="22"/>
+    </w:rPr>
+  </w:style>
+  <w:style w:type="character" w:styleId="ListLabel581">
+    <w:name w:val="ListLabel 581"/>
+    <w:qFormat/>
+    <w:rPr>
+      <w:rFonts w:cs="OpenSymbol"/>
+      <w:sz w:val="22"/>
+    </w:rPr>
+  </w:style>
+  <w:style w:type="character" w:styleId="ListLabel582">
+    <w:name w:val="ListLabel 582"/>
+    <w:qFormat/>
+    <w:rPr>
+      <w:rFonts w:cs="OpenSymbol"/>
+    </w:rPr>
+  </w:style>
+  <w:style w:type="character" w:styleId="ListLabel583">
+    <w:name w:val="ListLabel 583"/>
+    <w:qFormat/>
+    <w:rPr>
+      <w:rFonts w:cs="OpenSymbol"/>
+    </w:rPr>
+  </w:style>
+  <w:style w:type="character" w:styleId="ListLabel584">
+    <w:name w:val="ListLabel 584"/>
+    <w:qFormat/>
+    <w:rPr>
+      <w:rFonts w:cs="OpenSymbol"/>
+    </w:rPr>
+  </w:style>
+  <w:style w:type="character" w:styleId="ListLabel585">
+    <w:name w:val="ListLabel 585"/>
+    <w:qFormat/>
+    <w:rPr>
+      <w:rFonts w:cs="OpenSymbol"/>
+    </w:rPr>
+  </w:style>
+  <w:style w:type="character" w:styleId="ListLabel586">
+    <w:name w:val="ListLabel 586"/>
+    <w:qFormat/>
+    <w:rPr>
+      <w:rFonts w:cs="OpenSymbol"/>
+    </w:rPr>
+  </w:style>
+  <w:style w:type="character" w:styleId="ListLabel587">
+    <w:name w:val="ListLabel 587"/>
+    <w:qFormat/>
+    <w:rPr>
+      <w:rFonts w:cs="OpenSymbol"/>
+    </w:rPr>
+  </w:style>
+  <w:style w:type="character" w:styleId="ListLabel588">
+    <w:name w:val="ListLabel 588"/>
+    <w:qFormat/>
+    <w:rPr>
+      <w:rFonts w:cs="OpenSymbol"/>
+    </w:rPr>
+  </w:style>
+  <w:style w:type="character" w:styleId="ListLabel589">
+    <w:name w:val="ListLabel 589"/>
+    <w:qFormat/>
+    <w:rPr>
+      <w:rFonts w:cs="OpenSymbol"/>
+    </w:rPr>
+  </w:style>
+  <w:style w:type="character" w:styleId="ListLabel590">
+    <w:name w:val="ListLabel 590"/>
+    <w:qFormat/>
+    <w:rPr>
+      <w:rFonts w:cs="OpenSymbol"/>
+    </w:rPr>
+  </w:style>
+  <w:style w:type="character" w:styleId="ListLabel591">
+    <w:name w:val="ListLabel 591"/>
+    <w:qFormat/>
+    <w:rPr>
+      <w:rFonts w:cs="OpenSymbol"/>
+    </w:rPr>
+  </w:style>
+  <w:style w:type="character" w:styleId="ListLabel592">
+    <w:name w:val="ListLabel 592"/>
+    <w:qFormat/>
+    <w:rPr>
+      <w:rFonts w:cs="OpenSymbol"/>
+    </w:rPr>
+  </w:style>
+  <w:style w:type="character" w:styleId="ListLabel593">
+    <w:name w:val="ListLabel 593"/>
+    <w:qFormat/>
+    <w:rPr>
+      <w:rFonts w:cs="OpenSymbol"/>
+    </w:rPr>
+  </w:style>
+  <w:style w:type="character" w:styleId="ListLabel594">
+    <w:name w:val="ListLabel 594"/>
+    <w:qFormat/>
+    <w:rPr>
+      <w:rFonts w:cs="OpenSymbol"/>
+    </w:rPr>
+  </w:style>
+  <w:style w:type="character" w:styleId="ListLabel595">
+    <w:name w:val="ListLabel 595"/>
+    <w:qFormat/>
+    <w:rPr>
+      <w:rFonts w:cs="OpenSymbol"/>
+    </w:rPr>
+  </w:style>
+  <w:style w:type="character" w:styleId="ListLabel596">
+    <w:name w:val="ListLabel 596"/>
+    <w:qFormat/>
+    <w:rPr>
+      <w:rFonts w:cs="OpenSymbol"/>
+    </w:rPr>
+  </w:style>
+  <w:style w:type="character" w:styleId="ListLabel597">
+    <w:name w:val="ListLabel 597"/>
+    <w:qFormat/>
+    <w:rPr>
+      <w:rFonts w:cs="OpenSymbol"/>
+    </w:rPr>
+  </w:style>
+  <w:style w:type="character" w:styleId="ListLabel598">
+    <w:name w:val="ListLabel 598"/>
+    <w:qFormat/>
+    <w:rPr>
+      <w:rFonts w:cs="OpenSymbol"/>
+      <w:b/>
+      <w:sz w:val="22"/>
+    </w:rPr>
+  </w:style>
+  <w:style w:type="character" w:styleId="ListLabel599">
+    <w:name w:val="ListLabel 599"/>
+    <w:qFormat/>
+    <w:rPr>
+      <w:rFonts w:cs="OpenSymbol"/>
+      <w:b w:val="false"/>
+      <w:sz w:val="22"/>
+    </w:rPr>
+  </w:style>
+  <w:style w:type="character" w:styleId="ListLabel600">
+    <w:name w:val="ListLabel 600"/>
+    <w:qFormat/>
+    <w:rPr>
+      <w:rFonts w:cs="OpenSymbol"/>
+    </w:rPr>
+  </w:style>
+  <w:style w:type="character" w:styleId="ListLabel601">
+    <w:name w:val="ListLabel 601"/>
+    <w:qFormat/>
+    <w:rPr>
+      <w:rFonts w:cs="OpenSymbol"/>
+    </w:rPr>
+  </w:style>
+  <w:style w:type="character" w:styleId="ListLabel602">
+    <w:name w:val="ListLabel 602"/>
+    <w:qFormat/>
+    <w:rPr>
+      <w:rFonts w:cs="OpenSymbol"/>
+    </w:rPr>
+  </w:style>
+  <w:style w:type="character" w:styleId="ListLabel603">
+    <w:name w:val="ListLabel 603"/>
+    <w:qFormat/>
+    <w:rPr>
+      <w:rFonts w:cs="OpenSymbol"/>
+    </w:rPr>
+  </w:style>
+  <w:style w:type="character" w:styleId="ListLabel604">
+    <w:name w:val="ListLabel 604"/>
+    <w:qFormat/>
+    <w:rPr>
+      <w:rFonts w:cs="OpenSymbol"/>
+    </w:rPr>
+  </w:style>
+  <w:style w:type="character" w:styleId="ListLabel605">
+    <w:name w:val="ListLabel 605"/>
+    <w:qFormat/>
+    <w:rPr>
+      <w:rFonts w:cs="OpenSymbol"/>
+    </w:rPr>
+  </w:style>
+  <w:style w:type="character" w:styleId="ListLabel606">
+    <w:name w:val="ListLabel 606"/>
+    <w:qFormat/>
+    <w:rPr>
+      <w:rFonts w:cs="OpenSymbol"/>
+    </w:rPr>
+  </w:style>
+  <w:style w:type="character" w:styleId="ListLabel607">
+    <w:name w:val="ListLabel 607"/>
+    <w:qFormat/>
+    <w:rPr>
+      <w:rFonts w:cs="OpenSymbol"/>
+      <w:b w:val="false"/>
+    </w:rPr>
+  </w:style>
+  <w:style w:type="character" w:styleId="ListLabel608">
+    <w:name w:val="ListLabel 608"/>
+    <w:qFormat/>
+    <w:rPr>
+      <w:rFonts w:cs="OpenSymbol"/>
+    </w:rPr>
+  </w:style>
+  <w:style w:type="character" w:styleId="ListLabel609">
+    <w:name w:val="ListLabel 609"/>
+    <w:qFormat/>
+    <w:rPr>
+      <w:rFonts w:cs="OpenSymbol"/>
+    </w:rPr>
+  </w:style>
+  <w:style w:type="character" w:styleId="ListLabel610">
+    <w:name w:val="ListLabel 610"/>
+    <w:qFormat/>
+    <w:rPr>
+      <w:rFonts w:cs="OpenSymbol"/>
+    </w:rPr>
+  </w:style>
+  <w:style w:type="character" w:styleId="ListLabel611">
+    <w:name w:val="ListLabel 611"/>
+    <w:qFormat/>
+    <w:rPr>
+      <w:rFonts w:cs="OpenSymbol"/>
+    </w:rPr>
+  </w:style>
+  <w:style w:type="character" w:styleId="ListLabel612">
+    <w:name w:val="ListLabel 612"/>
+    <w:qFormat/>
+    <w:rPr>
+      <w:rFonts w:cs="OpenSymbol"/>
+    </w:rPr>
+  </w:style>
+  <w:style w:type="character" w:styleId="ListLabel613">
+    <w:name w:val="ListLabel 613"/>
+    <w:qFormat/>
+    <w:rPr>
+      <w:rFonts w:cs="OpenSymbol"/>
+    </w:rPr>
+  </w:style>
+  <w:style w:type="character" w:styleId="ListLabel614">
+    <w:name w:val="ListLabel 614"/>
+    <w:qFormat/>
+    <w:rPr>
+      <w:rFonts w:cs="OpenSymbol"/>
+    </w:rPr>
+  </w:style>
+  <w:style w:type="character" w:styleId="ListLabel615">
+    <w:name w:val="ListLabel 615"/>
+    <w:qFormat/>
+    <w:rPr>
+      <w:rFonts w:cs="OpenSymbol"/>
+    </w:rPr>
+  </w:style>
+  <w:style w:type="character" w:styleId="ListLabel616">
+    <w:name w:val="ListLabel 616"/>
+    <w:qFormat/>
+    <w:rPr>
+      <w:rFonts w:cs="OpenSymbol"/>
+      <w:b w:val="false"/>
+    </w:rPr>
+  </w:style>
+  <w:style w:type="character" w:styleId="ListLabel617">
+    <w:name w:val="ListLabel 617"/>
+    <w:qFormat/>
+    <w:rPr>
+      <w:rFonts w:cs="OpenSymbol"/>
+    </w:rPr>
+  </w:style>
+  <w:style w:type="character" w:styleId="ListLabel618">
+    <w:name w:val="ListLabel 618"/>
+    <w:qFormat/>
+    <w:rPr>
+      <w:rFonts w:cs="OpenSymbol"/>
+    </w:rPr>
+  </w:style>
+  <w:style w:type="character" w:styleId="ListLabel619">
+    <w:name w:val="ListLabel 619"/>
+    <w:qFormat/>
+    <w:rPr>
+      <w:rFonts w:cs="OpenSymbol"/>
+    </w:rPr>
+  </w:style>
+  <w:style w:type="character" w:styleId="ListLabel620">
+    <w:name w:val="ListLabel 620"/>
+    <w:qFormat/>
+    <w:rPr>
+      <w:rFonts w:cs="OpenSymbol"/>
+    </w:rPr>
+  </w:style>
+  <w:style w:type="character" w:styleId="ListLabel621">
+    <w:name w:val="ListLabel 621"/>
+    <w:qFormat/>
+    <w:rPr>
+      <w:rFonts w:cs="OpenSymbol"/>
+    </w:rPr>
+  </w:style>
+  <w:style w:type="character" w:styleId="ListLabel622">
+    <w:name w:val="ListLabel 622"/>
+    <w:qFormat/>
+    <w:rPr>
+      <w:rFonts w:cs="OpenSymbol"/>
+    </w:rPr>
+  </w:style>
+  <w:style w:type="character" w:styleId="ListLabel623">
+    <w:name w:val="ListLabel 623"/>
+    <w:qFormat/>
+    <w:rPr>
+      <w:rFonts w:cs="OpenSymbol"/>
+    </w:rPr>
+  </w:style>
+  <w:style w:type="character" w:styleId="ListLabel624">
+    <w:name w:val="ListLabel 624"/>
+    <w:qFormat/>
+    <w:rPr>
+      <w:rFonts w:cs="OpenSymbol"/>
+    </w:rPr>
+  </w:style>
+  <w:style w:type="character" w:styleId="ListLabel625">
+    <w:name w:val="ListLabel 625"/>
+    <w:qFormat/>
+    <w:rPr>
+      <w:rFonts w:cs="OpenSymbol"/>
+      <w:b w:val="false"/>
+    </w:rPr>
+  </w:style>
+  <w:style w:type="character" w:styleId="ListLabel626">
+    <w:name w:val="ListLabel 626"/>
+    <w:qFormat/>
+    <w:rPr>
+      <w:rFonts w:cs="OpenSymbol"/>
+    </w:rPr>
+  </w:style>
+  <w:style w:type="character" w:styleId="ListLabel627">
+    <w:name w:val="ListLabel 627"/>
+    <w:qFormat/>
+    <w:rPr>
+      <w:rFonts w:cs="OpenSymbol"/>
+    </w:rPr>
+  </w:style>
+  <w:style w:type="character" w:styleId="ListLabel628">
+    <w:name w:val="ListLabel 628"/>
+    <w:qFormat/>
+    <w:rPr>
+      <w:rFonts w:cs="OpenSymbol"/>
+    </w:rPr>
+  </w:style>
+  <w:style w:type="character" w:styleId="ListLabel629">
+    <w:name w:val="ListLabel 629"/>
+    <w:qFormat/>
+    <w:rPr>
+      <w:rFonts w:cs="OpenSymbol"/>
+    </w:rPr>
+  </w:style>
+  <w:style w:type="character" w:styleId="ListLabel630">
+    <w:name w:val="ListLabel 630"/>
+    <w:qFormat/>
+    <w:rPr>
+      <w:rFonts w:cs="OpenSymbol"/>
+    </w:rPr>
+  </w:style>
+  <w:style w:type="character" w:styleId="ListLabel631">
+    <w:name w:val="ListLabel 631"/>
+    <w:qFormat/>
+    <w:rPr>
+      <w:rFonts w:cs="OpenSymbol"/>
+    </w:rPr>
+  </w:style>
+  <w:style w:type="character" w:styleId="ListLabel632">
+    <w:name w:val="ListLabel 632"/>
+    <w:qFormat/>
+    <w:rPr>
+      <w:rFonts w:cs="OpenSymbol"/>
+    </w:rPr>
+  </w:style>
+  <w:style w:type="character" w:styleId="ListLabel633">
+    <w:name w:val="ListLabel 633"/>
+    <w:qFormat/>
+    <w:rPr>
+      <w:rFonts w:cs="OpenSymbol"/>
+    </w:rPr>
+  </w:style>
+  <w:style w:type="character" w:styleId="ListLabel634">
+    <w:name w:val="ListLabel 634"/>
+    <w:qFormat/>
+    <w:rPr>
+      <w:rFonts w:cs="OpenSymbol"/>
+      <w:b w:val="false"/>
+    </w:rPr>
+  </w:style>
+  <w:style w:type="character" w:styleId="ListLabel635">
+    <w:name w:val="ListLabel 635"/>
+    <w:qFormat/>
+    <w:rPr>
+      <w:rFonts w:cs="OpenSymbol"/>
+    </w:rPr>
+  </w:style>
+  <w:style w:type="character" w:styleId="ListLabel636">
+    <w:name w:val="ListLabel 636"/>
+    <w:qFormat/>
+    <w:rPr>
+      <w:rFonts w:cs="OpenSymbol"/>
+    </w:rPr>
+  </w:style>
+  <w:style w:type="character" w:styleId="ListLabel637">
+    <w:name w:val="ListLabel 637"/>
+    <w:qFormat/>
+    <w:rPr>
+      <w:rFonts w:cs="OpenSymbol"/>
+    </w:rPr>
+  </w:style>
+  <w:style w:type="character" w:styleId="ListLabel638">
+    <w:name w:val="ListLabel 638"/>
+    <w:qFormat/>
+    <w:rPr>
+      <w:rFonts w:cs="OpenSymbol"/>
+    </w:rPr>
+  </w:style>
+  <w:style w:type="character" w:styleId="ListLabel639">
+    <w:name w:val="ListLabel 639"/>
+    <w:qFormat/>
+    <w:rPr>
+      <w:rFonts w:cs="OpenSymbol"/>
+    </w:rPr>
+  </w:style>
+  <w:style w:type="character" w:styleId="ListLabel640">
+    <w:name w:val="ListLabel 640"/>
+    <w:qFormat/>
+    <w:rPr>
+      <w:rFonts w:cs="OpenSymbol"/>
+    </w:rPr>
+  </w:style>
+  <w:style w:type="character" w:styleId="ListLabel641">
+    <w:name w:val="ListLabel 641"/>
+    <w:qFormat/>
+    <w:rPr>
+      <w:rFonts w:cs="OpenSymbol"/>
+    </w:rPr>
+  </w:style>
+  <w:style w:type="character" w:styleId="ListLabel642">
+    <w:name w:val="ListLabel 642"/>
+    <w:qFormat/>
+    <w:rPr>
+      <w:rFonts w:cs="OpenSymbol"/>
+    </w:rPr>
+  </w:style>
+  <w:style w:type="character" w:styleId="ListLabel643">
+    <w:name w:val="ListLabel 643"/>
+    <w:qFormat/>
+    <w:rPr>
+      <w:rFonts w:cs="OpenSymbol"/>
+      <w:b w:val="false"/>
+    </w:rPr>
+  </w:style>
+  <w:style w:type="character" w:styleId="ListLabel644">
+    <w:name w:val="ListLabel 644"/>
+    <w:qFormat/>
+    <w:rPr>
+      <w:rFonts w:cs="OpenSymbol"/>
+    </w:rPr>
+  </w:style>
+  <w:style w:type="character" w:styleId="ListLabel645">
+    <w:name w:val="ListLabel 645"/>
+    <w:qFormat/>
+    <w:rPr>
+      <w:rFonts w:cs="OpenSymbol"/>
+    </w:rPr>
+  </w:style>
+  <w:style w:type="character" w:styleId="ListLabel646">
+    <w:name w:val="ListLabel 646"/>
+    <w:qFormat/>
+    <w:rPr>
+      <w:rFonts w:cs="OpenSymbol"/>
+    </w:rPr>
+  </w:style>
+  <w:style w:type="character" w:styleId="ListLabel647">
+    <w:name w:val="ListLabel 647"/>
+    <w:qFormat/>
+    <w:rPr>
+      <w:rFonts w:cs="OpenSymbol"/>
+    </w:rPr>
+  </w:style>
+  <w:style w:type="character" w:styleId="ListLabel648">
+    <w:name w:val="ListLabel 648"/>
+    <w:qFormat/>
+    <w:rPr>
+      <w:rFonts w:cs="OpenSymbol"/>
+    </w:rPr>
+  </w:style>
+  <w:style w:type="character" w:styleId="ListLabel649">
+    <w:name w:val="ListLabel 649"/>
+    <w:qFormat/>
+    <w:rPr>
+      <w:rFonts w:cs="OpenSymbol"/>
+    </w:rPr>
+  </w:style>
+  <w:style w:type="character" w:styleId="ListLabel650">
+    <w:name w:val="ListLabel 650"/>
+    <w:qFormat/>
+    <w:rPr>
+      <w:rFonts w:cs="OpenSymbol"/>
+    </w:rPr>
+  </w:style>
+  <w:style w:type="character" w:styleId="ListLabel651">
+    <w:name w:val="ListLabel 651"/>
+    <w:qFormat/>
+    <w:rPr>
+      <w:rFonts w:cs="OpenSymbol"/>
+    </w:rPr>
+  </w:style>
+  <w:style w:type="character" w:styleId="ListLabel652">
+    <w:name w:val="ListLabel 652"/>
+    <w:qFormat/>
+    <w:rPr>
+      <w:b w:val="false"/>
+      <w:bCs w:val="false"/>
+      <w:sz w:val="22"/>
+      <w:szCs w:val="22"/>
+    </w:rPr>
+  </w:style>
   <w:style w:type="paragraph" w:styleId="Heading">
     <w:name w:val="Heading"/>
     <w:basedOn w:val="Normal"/>

</xml_diff>

<commit_message>
Update what the constructor in the Shape class should do
Clarified that the constructors in the Shape class should make a copy of one of the static final shapes instead of just taking on the address.
</commit_message>
<xml_diff>
--- a/Tetris game/GameStructure.docx
+++ b/Tetris game/GameStructure.docx
@@ -5629,7 +5629,43 @@
                 <w:sz w:val="22"/>
                 <w:szCs w:val="22"/>
               </w:rPr>
-              <w:t>Initialize shape[][]to any of the final static shapes; doesn’t matter</w:t>
+              <w:t xml:space="preserve">Initialize shape[][]to </w:t>
+            </w:r>
+            <w:r>
+              <w:rPr>
+                <w:b w:val="false"/>
+                <w:bCs w:val="false"/>
+                <w:sz w:val="22"/>
+                <w:szCs w:val="22"/>
+              </w:rPr>
+              <w:t>a COPY OF</w:t>
+            </w:r>
+            <w:r>
+              <w:rPr>
+                <w:b w:val="false"/>
+                <w:bCs w:val="false"/>
+                <w:sz w:val="22"/>
+                <w:szCs w:val="22"/>
+              </w:rPr>
+              <w:t xml:space="preserve"> of the final static shape/</w:t>
+            </w:r>
+            <w:r>
+              <w:rPr>
+                <w:b w:val="false"/>
+                <w:bCs w:val="false"/>
+                <w:sz w:val="22"/>
+                <w:szCs w:val="22"/>
+              </w:rPr>
+              <w:t>orientation</w:t>
+            </w:r>
+            <w:r>
+              <w:rPr>
+                <w:b w:val="false"/>
+                <w:bCs w:val="false"/>
+                <w:sz w:val="22"/>
+                <w:szCs w:val="22"/>
+              </w:rPr>
+              <w:t>; doesn’t matter</w:t>
             </w:r>
           </w:p>
           <w:p>
@@ -5652,8 +5688,55 @@
                 <w:sz w:val="22"/>
                 <w:szCs w:val="22"/>
               </w:rPr>
-              <w:t xml:space="preserve">Shape(char, </w:t>
-            </w:r>
+              <w:t>Shape(char, int)</w:t>
+            </w:r>
+          </w:p>
+          <w:p>
+            <w:pPr>
+              <w:pStyle w:val="TableContents"/>
+              <w:numPr>
+                <w:ilvl w:val="1"/>
+                <w:numId w:val="9"/>
+              </w:numPr>
+              <w:rPr/>
+            </w:pPr>
+            <w:r>
+              <w:rPr>
+                <w:b w:val="false"/>
+                <w:bCs w:val="false"/>
+                <w:sz w:val="22"/>
+                <w:szCs w:val="22"/>
+              </w:rPr>
+              <w:t xml:space="preserve">Initializes shape[][] to </w:t>
+            </w:r>
+            <w:r>
+              <w:rPr>
+                <w:b w:val="false"/>
+                <w:bCs w:val="false"/>
+                <w:sz w:val="22"/>
+                <w:szCs w:val="22"/>
+              </w:rPr>
+              <w:t>a COPY OF the shape/orientation</w:t>
+            </w:r>
+            <w:r>
+              <w:rPr>
+                <w:b w:val="false"/>
+                <w:bCs w:val="false"/>
+                <w:sz w:val="22"/>
+                <w:szCs w:val="22"/>
+              </w:rPr>
+              <w:t xml:space="preserve"> that corresponds to the given character and the given orientation (specified by the int)</w:t>
+            </w:r>
+          </w:p>
+          <w:p>
+            <w:pPr>
+              <w:pStyle w:val="TableContents"/>
+              <w:numPr>
+                <w:ilvl w:val="0"/>
+                <w:numId w:val="9"/>
+              </w:numPr>
+              <w:rPr/>
+            </w:pPr>
             <w:r>
               <w:rPr>
                 <w:b/>
@@ -5661,8 +5744,35 @@
                 <w:sz w:val="22"/>
                 <w:szCs w:val="22"/>
               </w:rPr>
-              <w:t>int</w:t>
-            </w:r>
+              <w:t>int getHeight()</w:t>
+            </w:r>
+          </w:p>
+          <w:p>
+            <w:pPr>
+              <w:pStyle w:val="TableContents"/>
+              <w:numPr>
+                <w:ilvl w:val="1"/>
+                <w:numId w:val="9"/>
+              </w:numPr>
+              <w:rPr/>
+            </w:pPr>
+            <w:r>
+              <w:rPr>
+                <w:sz w:val="22"/>
+                <w:szCs w:val="22"/>
+              </w:rPr>
+              <w:t>Returns the height of shape/number of rows</w:t>
+            </w:r>
+          </w:p>
+          <w:p>
+            <w:pPr>
+              <w:pStyle w:val="TableContents"/>
+              <w:numPr>
+                <w:ilvl w:val="0"/>
+                <w:numId w:val="9"/>
+              </w:numPr>
+              <w:rPr/>
+            </w:pPr>
             <w:r>
               <w:rPr>
                 <w:b/>
@@ -5670,7 +5780,7 @@
                 <w:sz w:val="22"/>
                 <w:szCs w:val="22"/>
               </w:rPr>
-              <w:t>)</w:t>
+              <w:t>int getWidth()</w:t>
             </w:r>
           </w:p>
           <w:p>
@@ -5684,21 +5794,10 @@
             </w:pPr>
             <w:r>
               <w:rPr>
-                <w:b w:val="false"/>
-                <w:bCs w:val="false"/>
-                <w:sz w:val="22"/>
-                <w:szCs w:val="22"/>
-              </w:rPr>
-              <w:t xml:space="preserve">Initializes shape[][] to the shape that corresponds to the given character </w:t>
-            </w:r>
-            <w:r>
-              <w:rPr>
-                <w:b w:val="false"/>
-                <w:bCs w:val="false"/>
-                <w:sz w:val="22"/>
-                <w:szCs w:val="22"/>
-              </w:rPr>
-              <w:t>and the given orientation (specified by the int)</w:t>
+                <w:sz w:val="22"/>
+                <w:szCs w:val="22"/>
+              </w:rPr>
+              <w:t>Returns the width of the shape/number of columns</w:t>
             </w:r>
           </w:p>
           <w:p>
@@ -5717,7 +5816,7 @@
                 <w:sz w:val="22"/>
                 <w:szCs w:val="22"/>
               </w:rPr>
-              <w:t>int getHeight()</w:t>
+              <w:t>void setShape(char, int)</w:t>
             </w:r>
           </w:p>
           <w:p>
@@ -5734,26 +5833,7 @@
                 <w:sz w:val="22"/>
                 <w:szCs w:val="22"/>
               </w:rPr>
-              <w:t>Returns the height of shape/number of rows</w:t>
-            </w:r>
-          </w:p>
-          <w:p>
-            <w:pPr>
-              <w:pStyle w:val="TableContents"/>
-              <w:numPr>
-                <w:ilvl w:val="0"/>
-                <w:numId w:val="9"/>
-              </w:numPr>
-              <w:rPr/>
-            </w:pPr>
-            <w:r>
-              <w:rPr>
-                <w:b/>
-                <w:bCs/>
-                <w:sz w:val="22"/>
-                <w:szCs w:val="22"/>
-              </w:rPr>
-              <w:t>int getWidth()</w:t>
+              <w:t>Accepts a character corresponding to the block shapes (same as the final static variables in this class)</w:t>
             </w:r>
           </w:p>
           <w:p>
@@ -5770,92 +5850,7 @@
                 <w:sz w:val="22"/>
                 <w:szCs w:val="22"/>
               </w:rPr>
-              <w:t>Returns the width of the shape/number of columns</w:t>
-            </w:r>
-          </w:p>
-          <w:p>
-            <w:pPr>
-              <w:pStyle w:val="TableContents"/>
-              <w:numPr>
-                <w:ilvl w:val="0"/>
-                <w:numId w:val="9"/>
-              </w:numPr>
-              <w:rPr/>
-            </w:pPr>
-            <w:r>
-              <w:rPr>
-                <w:b/>
-                <w:bCs/>
-                <w:sz w:val="22"/>
-                <w:szCs w:val="22"/>
-              </w:rPr>
-              <w:t xml:space="preserve">void setShape(char, </w:t>
-            </w:r>
-            <w:r>
-              <w:rPr>
-                <w:b/>
-                <w:bCs/>
-                <w:sz w:val="22"/>
-                <w:szCs w:val="22"/>
-              </w:rPr>
-              <w:t>int</w:t>
-            </w:r>
-            <w:r>
-              <w:rPr>
-                <w:b/>
-                <w:bCs/>
-                <w:sz w:val="22"/>
-                <w:szCs w:val="22"/>
-              </w:rPr>
-              <w:t>)</w:t>
-            </w:r>
-          </w:p>
-          <w:p>
-            <w:pPr>
-              <w:pStyle w:val="TableContents"/>
-              <w:numPr>
-                <w:ilvl w:val="1"/>
-                <w:numId w:val="9"/>
-              </w:numPr>
-              <w:rPr/>
-            </w:pPr>
-            <w:r>
-              <w:rPr>
-                <w:sz w:val="22"/>
-                <w:szCs w:val="22"/>
-              </w:rPr>
-              <w:t>Accepts a character corresponding to the block shapes (same as the final static variables in this class)</w:t>
-            </w:r>
-          </w:p>
-          <w:p>
-            <w:pPr>
-              <w:pStyle w:val="TableContents"/>
-              <w:numPr>
-                <w:ilvl w:val="1"/>
-                <w:numId w:val="9"/>
-              </w:numPr>
-              <w:rPr/>
-            </w:pPr>
-            <w:r>
-              <w:rPr>
-                <w:sz w:val="22"/>
-                <w:szCs w:val="22"/>
-              </w:rPr>
-              <w:t xml:space="preserve">Sets shape[][] to the corresponding final static </w:t>
-            </w:r>
-            <w:r>
-              <w:rPr>
-                <w:sz w:val="22"/>
-                <w:szCs w:val="22"/>
-              </w:rPr>
-              <w:t>2</w:t>
-            </w:r>
-            <w:r>
-              <w:rPr>
-                <w:sz w:val="22"/>
-                <w:szCs w:val="22"/>
-              </w:rPr>
-              <w:t>D array in this class</w:t>
+              <w:t>Sets shape[][] to the corresponding final static 2D array in this class</w:t>
             </w:r>
           </w:p>
           <w:p>
@@ -16207,6 +16202,923 @@
       <w:szCs w:val="22"/>
     </w:rPr>
   </w:style>
+  <w:style w:type="character" w:styleId="ListLabel780">
+    <w:name w:val="ListLabel 780"/>
+    <w:qFormat/>
+    <w:rPr>
+      <w:rFonts w:cs="OpenSymbol"/>
+      <w:b/>
+      <w:sz w:val="22"/>
+    </w:rPr>
+  </w:style>
+  <w:style w:type="character" w:styleId="ListLabel781">
+    <w:name w:val="ListLabel 781"/>
+    <w:qFormat/>
+    <w:rPr>
+      <w:rFonts w:cs="OpenSymbol"/>
+      <w:b/>
+      <w:sz w:val="22"/>
+    </w:rPr>
+  </w:style>
+  <w:style w:type="character" w:styleId="ListLabel782">
+    <w:name w:val="ListLabel 782"/>
+    <w:qFormat/>
+    <w:rPr>
+      <w:rFonts w:cs="OpenSymbol"/>
+      <w:b/>
+    </w:rPr>
+  </w:style>
+  <w:style w:type="character" w:styleId="ListLabel783">
+    <w:name w:val="ListLabel 783"/>
+    <w:qFormat/>
+    <w:rPr>
+      <w:rFonts w:cs="OpenSymbol"/>
+    </w:rPr>
+  </w:style>
+  <w:style w:type="character" w:styleId="ListLabel784">
+    <w:name w:val="ListLabel 784"/>
+    <w:qFormat/>
+    <w:rPr>
+      <w:rFonts w:cs="OpenSymbol"/>
+    </w:rPr>
+  </w:style>
+  <w:style w:type="character" w:styleId="ListLabel785">
+    <w:name w:val="ListLabel 785"/>
+    <w:qFormat/>
+    <w:rPr>
+      <w:rFonts w:cs="OpenSymbol"/>
+    </w:rPr>
+  </w:style>
+  <w:style w:type="character" w:styleId="ListLabel786">
+    <w:name w:val="ListLabel 786"/>
+    <w:qFormat/>
+    <w:rPr>
+      <w:rFonts w:cs="OpenSymbol"/>
+    </w:rPr>
+  </w:style>
+  <w:style w:type="character" w:styleId="ListLabel787">
+    <w:name w:val="ListLabel 787"/>
+    <w:qFormat/>
+    <w:rPr>
+      <w:rFonts w:cs="OpenSymbol"/>
+    </w:rPr>
+  </w:style>
+  <w:style w:type="character" w:styleId="ListLabel788">
+    <w:name w:val="ListLabel 788"/>
+    <w:qFormat/>
+    <w:rPr>
+      <w:rFonts w:cs="OpenSymbol"/>
+    </w:rPr>
+  </w:style>
+  <w:style w:type="character" w:styleId="ListLabel789">
+    <w:name w:val="ListLabel 789"/>
+    <w:qFormat/>
+    <w:rPr>
+      <w:rFonts w:cs="OpenSymbol"/>
+      <w:b/>
+      <w:sz w:val="22"/>
+    </w:rPr>
+  </w:style>
+  <w:style w:type="character" w:styleId="ListLabel790">
+    <w:name w:val="ListLabel 790"/>
+    <w:qFormat/>
+    <w:rPr>
+      <w:rFonts w:cs="OpenSymbol"/>
+      <w:b w:val="false"/>
+      <w:sz w:val="22"/>
+    </w:rPr>
+  </w:style>
+  <w:style w:type="character" w:styleId="ListLabel791">
+    <w:name w:val="ListLabel 791"/>
+    <w:qFormat/>
+    <w:rPr>
+      <w:rFonts w:cs="OpenSymbol"/>
+      <w:b w:val="false"/>
+    </w:rPr>
+  </w:style>
+  <w:style w:type="character" w:styleId="ListLabel792">
+    <w:name w:val="ListLabel 792"/>
+    <w:qFormat/>
+    <w:rPr>
+      <w:rFonts w:cs="OpenSymbol"/>
+    </w:rPr>
+  </w:style>
+  <w:style w:type="character" w:styleId="ListLabel793">
+    <w:name w:val="ListLabel 793"/>
+    <w:qFormat/>
+    <w:rPr>
+      <w:rFonts w:cs="OpenSymbol"/>
+    </w:rPr>
+  </w:style>
+  <w:style w:type="character" w:styleId="ListLabel794">
+    <w:name w:val="ListLabel 794"/>
+    <w:qFormat/>
+    <w:rPr>
+      <w:rFonts w:cs="OpenSymbol"/>
+    </w:rPr>
+  </w:style>
+  <w:style w:type="character" w:styleId="ListLabel795">
+    <w:name w:val="ListLabel 795"/>
+    <w:qFormat/>
+    <w:rPr>
+      <w:rFonts w:cs="OpenSymbol"/>
+    </w:rPr>
+  </w:style>
+  <w:style w:type="character" w:styleId="ListLabel796">
+    <w:name w:val="ListLabel 796"/>
+    <w:qFormat/>
+    <w:rPr>
+      <w:rFonts w:cs="OpenSymbol"/>
+    </w:rPr>
+  </w:style>
+  <w:style w:type="character" w:styleId="ListLabel797">
+    <w:name w:val="ListLabel 797"/>
+    <w:qFormat/>
+    <w:rPr>
+      <w:rFonts w:cs="OpenSymbol"/>
+    </w:rPr>
+  </w:style>
+  <w:style w:type="character" w:styleId="ListLabel798">
+    <w:name w:val="ListLabel 798"/>
+    <w:qFormat/>
+    <w:rPr>
+      <w:rFonts w:cs="OpenSymbol"/>
+      <w:sz w:val="22"/>
+    </w:rPr>
+  </w:style>
+  <w:style w:type="character" w:styleId="ListLabel799">
+    <w:name w:val="ListLabel 799"/>
+    <w:qFormat/>
+    <w:rPr>
+      <w:rFonts w:cs="OpenSymbol"/>
+    </w:rPr>
+  </w:style>
+  <w:style w:type="character" w:styleId="ListLabel800">
+    <w:name w:val="ListLabel 800"/>
+    <w:qFormat/>
+    <w:rPr>
+      <w:rFonts w:cs="OpenSymbol"/>
+    </w:rPr>
+  </w:style>
+  <w:style w:type="character" w:styleId="ListLabel801">
+    <w:name w:val="ListLabel 801"/>
+    <w:qFormat/>
+    <w:rPr>
+      <w:rFonts w:cs="OpenSymbol"/>
+    </w:rPr>
+  </w:style>
+  <w:style w:type="character" w:styleId="ListLabel802">
+    <w:name w:val="ListLabel 802"/>
+    <w:qFormat/>
+    <w:rPr>
+      <w:rFonts w:cs="OpenSymbol"/>
+    </w:rPr>
+  </w:style>
+  <w:style w:type="character" w:styleId="ListLabel803">
+    <w:name w:val="ListLabel 803"/>
+    <w:qFormat/>
+    <w:rPr>
+      <w:rFonts w:cs="OpenSymbol"/>
+    </w:rPr>
+  </w:style>
+  <w:style w:type="character" w:styleId="ListLabel804">
+    <w:name w:val="ListLabel 804"/>
+    <w:qFormat/>
+    <w:rPr>
+      <w:rFonts w:cs="OpenSymbol"/>
+    </w:rPr>
+  </w:style>
+  <w:style w:type="character" w:styleId="ListLabel805">
+    <w:name w:val="ListLabel 805"/>
+    <w:qFormat/>
+    <w:rPr>
+      <w:rFonts w:cs="OpenSymbol"/>
+    </w:rPr>
+  </w:style>
+  <w:style w:type="character" w:styleId="ListLabel806">
+    <w:name w:val="ListLabel 806"/>
+    <w:qFormat/>
+    <w:rPr>
+      <w:rFonts w:cs="OpenSymbol"/>
+    </w:rPr>
+  </w:style>
+  <w:style w:type="character" w:styleId="ListLabel807">
+    <w:name w:val="ListLabel 807"/>
+    <w:qFormat/>
+    <w:rPr>
+      <w:rFonts w:cs="OpenSymbol"/>
+      <w:sz w:val="22"/>
+    </w:rPr>
+  </w:style>
+  <w:style w:type="character" w:styleId="ListLabel808">
+    <w:name w:val="ListLabel 808"/>
+    <w:qFormat/>
+    <w:rPr>
+      <w:rFonts w:cs="OpenSymbol"/>
+    </w:rPr>
+  </w:style>
+  <w:style w:type="character" w:styleId="ListLabel809">
+    <w:name w:val="ListLabel 809"/>
+    <w:qFormat/>
+    <w:rPr>
+      <w:rFonts w:cs="OpenSymbol"/>
+    </w:rPr>
+  </w:style>
+  <w:style w:type="character" w:styleId="ListLabel810">
+    <w:name w:val="ListLabel 810"/>
+    <w:qFormat/>
+    <w:rPr>
+      <w:rFonts w:cs="OpenSymbol"/>
+    </w:rPr>
+  </w:style>
+  <w:style w:type="character" w:styleId="ListLabel811">
+    <w:name w:val="ListLabel 811"/>
+    <w:qFormat/>
+    <w:rPr>
+      <w:rFonts w:cs="OpenSymbol"/>
+    </w:rPr>
+  </w:style>
+  <w:style w:type="character" w:styleId="ListLabel812">
+    <w:name w:val="ListLabel 812"/>
+    <w:qFormat/>
+    <w:rPr>
+      <w:rFonts w:cs="OpenSymbol"/>
+    </w:rPr>
+  </w:style>
+  <w:style w:type="character" w:styleId="ListLabel813">
+    <w:name w:val="ListLabel 813"/>
+    <w:qFormat/>
+    <w:rPr>
+      <w:rFonts w:cs="OpenSymbol"/>
+    </w:rPr>
+  </w:style>
+  <w:style w:type="character" w:styleId="ListLabel814">
+    <w:name w:val="ListLabel 814"/>
+    <w:qFormat/>
+    <w:rPr>
+      <w:rFonts w:cs="OpenSymbol"/>
+    </w:rPr>
+  </w:style>
+  <w:style w:type="character" w:styleId="ListLabel815">
+    <w:name w:val="ListLabel 815"/>
+    <w:qFormat/>
+    <w:rPr>
+      <w:rFonts w:cs="OpenSymbol"/>
+    </w:rPr>
+  </w:style>
+  <w:style w:type="character" w:styleId="ListLabel816">
+    <w:name w:val="ListLabel 816"/>
+    <w:qFormat/>
+    <w:rPr>
+      <w:rFonts w:cs="OpenSymbol"/>
+      <w:sz w:val="22"/>
+    </w:rPr>
+  </w:style>
+  <w:style w:type="character" w:styleId="ListLabel817">
+    <w:name w:val="ListLabel 817"/>
+    <w:qFormat/>
+    <w:rPr>
+      <w:rFonts w:cs="OpenSymbol"/>
+    </w:rPr>
+  </w:style>
+  <w:style w:type="character" w:styleId="ListLabel818">
+    <w:name w:val="ListLabel 818"/>
+    <w:qFormat/>
+    <w:rPr>
+      <w:rFonts w:cs="OpenSymbol"/>
+    </w:rPr>
+  </w:style>
+  <w:style w:type="character" w:styleId="ListLabel819">
+    <w:name w:val="ListLabel 819"/>
+    <w:qFormat/>
+    <w:rPr>
+      <w:rFonts w:cs="OpenSymbol"/>
+    </w:rPr>
+  </w:style>
+  <w:style w:type="character" w:styleId="ListLabel820">
+    <w:name w:val="ListLabel 820"/>
+    <w:qFormat/>
+    <w:rPr>
+      <w:rFonts w:cs="OpenSymbol"/>
+    </w:rPr>
+  </w:style>
+  <w:style w:type="character" w:styleId="ListLabel821">
+    <w:name w:val="ListLabel 821"/>
+    <w:qFormat/>
+    <w:rPr>
+      <w:rFonts w:cs="OpenSymbol"/>
+    </w:rPr>
+  </w:style>
+  <w:style w:type="character" w:styleId="ListLabel822">
+    <w:name w:val="ListLabel 822"/>
+    <w:qFormat/>
+    <w:rPr>
+      <w:rFonts w:cs="OpenSymbol"/>
+    </w:rPr>
+  </w:style>
+  <w:style w:type="character" w:styleId="ListLabel823">
+    <w:name w:val="ListLabel 823"/>
+    <w:qFormat/>
+    <w:rPr>
+      <w:rFonts w:cs="OpenSymbol"/>
+    </w:rPr>
+  </w:style>
+  <w:style w:type="character" w:styleId="ListLabel824">
+    <w:name w:val="ListLabel 824"/>
+    <w:qFormat/>
+    <w:rPr>
+      <w:rFonts w:cs="OpenSymbol"/>
+    </w:rPr>
+  </w:style>
+  <w:style w:type="character" w:styleId="ListLabel825">
+    <w:name w:val="ListLabel 825"/>
+    <w:qFormat/>
+    <w:rPr>
+      <w:rFonts w:cs="OpenSymbol"/>
+      <w:sz w:val="22"/>
+    </w:rPr>
+  </w:style>
+  <w:style w:type="character" w:styleId="ListLabel826">
+    <w:name w:val="ListLabel 826"/>
+    <w:qFormat/>
+    <w:rPr>
+      <w:rFonts w:cs="OpenSymbol"/>
+    </w:rPr>
+  </w:style>
+  <w:style w:type="character" w:styleId="ListLabel827">
+    <w:name w:val="ListLabel 827"/>
+    <w:qFormat/>
+    <w:rPr>
+      <w:rFonts w:cs="OpenSymbol"/>
+    </w:rPr>
+  </w:style>
+  <w:style w:type="character" w:styleId="ListLabel828">
+    <w:name w:val="ListLabel 828"/>
+    <w:qFormat/>
+    <w:rPr>
+      <w:rFonts w:cs="OpenSymbol"/>
+    </w:rPr>
+  </w:style>
+  <w:style w:type="character" w:styleId="ListLabel829">
+    <w:name w:val="ListLabel 829"/>
+    <w:qFormat/>
+    <w:rPr>
+      <w:rFonts w:cs="OpenSymbol"/>
+    </w:rPr>
+  </w:style>
+  <w:style w:type="character" w:styleId="ListLabel830">
+    <w:name w:val="ListLabel 830"/>
+    <w:qFormat/>
+    <w:rPr>
+      <w:rFonts w:cs="OpenSymbol"/>
+    </w:rPr>
+  </w:style>
+  <w:style w:type="character" w:styleId="ListLabel831">
+    <w:name w:val="ListLabel 831"/>
+    <w:qFormat/>
+    <w:rPr>
+      <w:rFonts w:cs="OpenSymbol"/>
+    </w:rPr>
+  </w:style>
+  <w:style w:type="character" w:styleId="ListLabel832">
+    <w:name w:val="ListLabel 832"/>
+    <w:qFormat/>
+    <w:rPr>
+      <w:rFonts w:cs="OpenSymbol"/>
+    </w:rPr>
+  </w:style>
+  <w:style w:type="character" w:styleId="ListLabel833">
+    <w:name w:val="ListLabel 833"/>
+    <w:qFormat/>
+    <w:rPr>
+      <w:rFonts w:cs="OpenSymbol"/>
+    </w:rPr>
+  </w:style>
+  <w:style w:type="character" w:styleId="ListLabel834">
+    <w:name w:val="ListLabel 834"/>
+    <w:qFormat/>
+    <w:rPr>
+      <w:rFonts w:cs="OpenSymbol"/>
+      <w:sz w:val="22"/>
+    </w:rPr>
+  </w:style>
+  <w:style w:type="character" w:styleId="ListLabel835">
+    <w:name w:val="ListLabel 835"/>
+    <w:qFormat/>
+    <w:rPr>
+      <w:rFonts w:cs="OpenSymbol"/>
+      <w:sz w:val="22"/>
+    </w:rPr>
+  </w:style>
+  <w:style w:type="character" w:styleId="ListLabel836">
+    <w:name w:val="ListLabel 836"/>
+    <w:qFormat/>
+    <w:rPr>
+      <w:rFonts w:cs="OpenSymbol"/>
+    </w:rPr>
+  </w:style>
+  <w:style w:type="character" w:styleId="ListLabel837">
+    <w:name w:val="ListLabel 837"/>
+    <w:qFormat/>
+    <w:rPr>
+      <w:rFonts w:cs="OpenSymbol"/>
+    </w:rPr>
+  </w:style>
+  <w:style w:type="character" w:styleId="ListLabel838">
+    <w:name w:val="ListLabel 838"/>
+    <w:qFormat/>
+    <w:rPr>
+      <w:rFonts w:cs="OpenSymbol"/>
+    </w:rPr>
+  </w:style>
+  <w:style w:type="character" w:styleId="ListLabel839">
+    <w:name w:val="ListLabel 839"/>
+    <w:qFormat/>
+    <w:rPr>
+      <w:rFonts w:cs="OpenSymbol"/>
+    </w:rPr>
+  </w:style>
+  <w:style w:type="character" w:styleId="ListLabel840">
+    <w:name w:val="ListLabel 840"/>
+    <w:qFormat/>
+    <w:rPr>
+      <w:rFonts w:cs="OpenSymbol"/>
+    </w:rPr>
+  </w:style>
+  <w:style w:type="character" w:styleId="ListLabel841">
+    <w:name w:val="ListLabel 841"/>
+    <w:qFormat/>
+    <w:rPr>
+      <w:rFonts w:cs="OpenSymbol"/>
+    </w:rPr>
+  </w:style>
+  <w:style w:type="character" w:styleId="ListLabel842">
+    <w:name w:val="ListLabel 842"/>
+    <w:qFormat/>
+    <w:rPr>
+      <w:rFonts w:cs="OpenSymbol"/>
+    </w:rPr>
+  </w:style>
+  <w:style w:type="character" w:styleId="ListLabel843">
+    <w:name w:val="ListLabel 843"/>
+    <w:qFormat/>
+    <w:rPr>
+      <w:rFonts w:cs="OpenSymbol"/>
+    </w:rPr>
+  </w:style>
+  <w:style w:type="character" w:styleId="ListLabel844">
+    <w:name w:val="ListLabel 844"/>
+    <w:qFormat/>
+    <w:rPr>
+      <w:rFonts w:cs="OpenSymbol"/>
+    </w:rPr>
+  </w:style>
+  <w:style w:type="character" w:styleId="ListLabel845">
+    <w:name w:val="ListLabel 845"/>
+    <w:qFormat/>
+    <w:rPr>
+      <w:rFonts w:cs="OpenSymbol"/>
+    </w:rPr>
+  </w:style>
+  <w:style w:type="character" w:styleId="ListLabel846">
+    <w:name w:val="ListLabel 846"/>
+    <w:qFormat/>
+    <w:rPr>
+      <w:rFonts w:cs="OpenSymbol"/>
+    </w:rPr>
+  </w:style>
+  <w:style w:type="character" w:styleId="ListLabel847">
+    <w:name w:val="ListLabel 847"/>
+    <w:qFormat/>
+    <w:rPr>
+      <w:rFonts w:cs="OpenSymbol"/>
+    </w:rPr>
+  </w:style>
+  <w:style w:type="character" w:styleId="ListLabel848">
+    <w:name w:val="ListLabel 848"/>
+    <w:qFormat/>
+    <w:rPr>
+      <w:rFonts w:cs="OpenSymbol"/>
+    </w:rPr>
+  </w:style>
+  <w:style w:type="character" w:styleId="ListLabel849">
+    <w:name w:val="ListLabel 849"/>
+    <w:qFormat/>
+    <w:rPr>
+      <w:rFonts w:cs="OpenSymbol"/>
+    </w:rPr>
+  </w:style>
+  <w:style w:type="character" w:styleId="ListLabel850">
+    <w:name w:val="ListLabel 850"/>
+    <w:qFormat/>
+    <w:rPr>
+      <w:rFonts w:cs="OpenSymbol"/>
+    </w:rPr>
+  </w:style>
+  <w:style w:type="character" w:styleId="ListLabel851">
+    <w:name w:val="ListLabel 851"/>
+    <w:qFormat/>
+    <w:rPr>
+      <w:rFonts w:cs="OpenSymbol"/>
+    </w:rPr>
+  </w:style>
+  <w:style w:type="character" w:styleId="ListLabel852">
+    <w:name w:val="ListLabel 852"/>
+    <w:qFormat/>
+    <w:rPr>
+      <w:rFonts w:cs="OpenSymbol"/>
+      <w:b/>
+      <w:sz w:val="22"/>
+    </w:rPr>
+  </w:style>
+  <w:style w:type="character" w:styleId="ListLabel853">
+    <w:name w:val="ListLabel 853"/>
+    <w:qFormat/>
+    <w:rPr>
+      <w:rFonts w:cs="OpenSymbol"/>
+      <w:b w:val="false"/>
+      <w:sz w:val="22"/>
+    </w:rPr>
+  </w:style>
+  <w:style w:type="character" w:styleId="ListLabel854">
+    <w:name w:val="ListLabel 854"/>
+    <w:qFormat/>
+    <w:rPr>
+      <w:rFonts w:cs="OpenSymbol"/>
+    </w:rPr>
+  </w:style>
+  <w:style w:type="character" w:styleId="ListLabel855">
+    <w:name w:val="ListLabel 855"/>
+    <w:qFormat/>
+    <w:rPr>
+      <w:rFonts w:cs="OpenSymbol"/>
+    </w:rPr>
+  </w:style>
+  <w:style w:type="character" w:styleId="ListLabel856">
+    <w:name w:val="ListLabel 856"/>
+    <w:qFormat/>
+    <w:rPr>
+      <w:rFonts w:cs="OpenSymbol"/>
+    </w:rPr>
+  </w:style>
+  <w:style w:type="character" w:styleId="ListLabel857">
+    <w:name w:val="ListLabel 857"/>
+    <w:qFormat/>
+    <w:rPr>
+      <w:rFonts w:cs="OpenSymbol"/>
+    </w:rPr>
+  </w:style>
+  <w:style w:type="character" w:styleId="ListLabel858">
+    <w:name w:val="ListLabel 858"/>
+    <w:qFormat/>
+    <w:rPr>
+      <w:rFonts w:cs="OpenSymbol"/>
+    </w:rPr>
+  </w:style>
+  <w:style w:type="character" w:styleId="ListLabel859">
+    <w:name w:val="ListLabel 859"/>
+    <w:qFormat/>
+    <w:rPr>
+      <w:rFonts w:cs="OpenSymbol"/>
+    </w:rPr>
+  </w:style>
+  <w:style w:type="character" w:styleId="ListLabel860">
+    <w:name w:val="ListLabel 860"/>
+    <w:qFormat/>
+    <w:rPr>
+      <w:rFonts w:cs="OpenSymbol"/>
+    </w:rPr>
+  </w:style>
+  <w:style w:type="character" w:styleId="ListLabel861">
+    <w:name w:val="ListLabel 861"/>
+    <w:qFormat/>
+    <w:rPr>
+      <w:rFonts w:cs="OpenSymbol"/>
+      <w:b w:val="false"/>
+    </w:rPr>
+  </w:style>
+  <w:style w:type="character" w:styleId="ListLabel862">
+    <w:name w:val="ListLabel 862"/>
+    <w:qFormat/>
+    <w:rPr>
+      <w:rFonts w:cs="OpenSymbol"/>
+    </w:rPr>
+  </w:style>
+  <w:style w:type="character" w:styleId="ListLabel863">
+    <w:name w:val="ListLabel 863"/>
+    <w:qFormat/>
+    <w:rPr>
+      <w:rFonts w:cs="OpenSymbol"/>
+    </w:rPr>
+  </w:style>
+  <w:style w:type="character" w:styleId="ListLabel864">
+    <w:name w:val="ListLabel 864"/>
+    <w:qFormat/>
+    <w:rPr>
+      <w:rFonts w:cs="OpenSymbol"/>
+    </w:rPr>
+  </w:style>
+  <w:style w:type="character" w:styleId="ListLabel865">
+    <w:name w:val="ListLabel 865"/>
+    <w:qFormat/>
+    <w:rPr>
+      <w:rFonts w:cs="OpenSymbol"/>
+    </w:rPr>
+  </w:style>
+  <w:style w:type="character" w:styleId="ListLabel866">
+    <w:name w:val="ListLabel 866"/>
+    <w:qFormat/>
+    <w:rPr>
+      <w:rFonts w:cs="OpenSymbol"/>
+    </w:rPr>
+  </w:style>
+  <w:style w:type="character" w:styleId="ListLabel867">
+    <w:name w:val="ListLabel 867"/>
+    <w:qFormat/>
+    <w:rPr>
+      <w:rFonts w:cs="OpenSymbol"/>
+    </w:rPr>
+  </w:style>
+  <w:style w:type="character" w:styleId="ListLabel868">
+    <w:name w:val="ListLabel 868"/>
+    <w:qFormat/>
+    <w:rPr>
+      <w:rFonts w:cs="OpenSymbol"/>
+    </w:rPr>
+  </w:style>
+  <w:style w:type="character" w:styleId="ListLabel869">
+    <w:name w:val="ListLabel 869"/>
+    <w:qFormat/>
+    <w:rPr>
+      <w:rFonts w:cs="OpenSymbol"/>
+    </w:rPr>
+  </w:style>
+  <w:style w:type="character" w:styleId="ListLabel870">
+    <w:name w:val="ListLabel 870"/>
+    <w:qFormat/>
+    <w:rPr>
+      <w:rFonts w:cs="OpenSymbol"/>
+      <w:b w:val="false"/>
+    </w:rPr>
+  </w:style>
+  <w:style w:type="character" w:styleId="ListLabel871">
+    <w:name w:val="ListLabel 871"/>
+    <w:qFormat/>
+    <w:rPr>
+      <w:rFonts w:cs="OpenSymbol"/>
+    </w:rPr>
+  </w:style>
+  <w:style w:type="character" w:styleId="ListLabel872">
+    <w:name w:val="ListLabel 872"/>
+    <w:qFormat/>
+    <w:rPr>
+      <w:rFonts w:cs="OpenSymbol"/>
+    </w:rPr>
+  </w:style>
+  <w:style w:type="character" w:styleId="ListLabel873">
+    <w:name w:val="ListLabel 873"/>
+    <w:qFormat/>
+    <w:rPr>
+      <w:rFonts w:cs="OpenSymbol"/>
+    </w:rPr>
+  </w:style>
+  <w:style w:type="character" w:styleId="ListLabel874">
+    <w:name w:val="ListLabel 874"/>
+    <w:qFormat/>
+    <w:rPr>
+      <w:rFonts w:cs="OpenSymbol"/>
+    </w:rPr>
+  </w:style>
+  <w:style w:type="character" w:styleId="ListLabel875">
+    <w:name w:val="ListLabel 875"/>
+    <w:qFormat/>
+    <w:rPr>
+      <w:rFonts w:cs="OpenSymbol"/>
+    </w:rPr>
+  </w:style>
+  <w:style w:type="character" w:styleId="ListLabel876">
+    <w:name w:val="ListLabel 876"/>
+    <w:qFormat/>
+    <w:rPr>
+      <w:rFonts w:cs="OpenSymbol"/>
+    </w:rPr>
+  </w:style>
+  <w:style w:type="character" w:styleId="ListLabel877">
+    <w:name w:val="ListLabel 877"/>
+    <w:qFormat/>
+    <w:rPr>
+      <w:rFonts w:cs="OpenSymbol"/>
+    </w:rPr>
+  </w:style>
+  <w:style w:type="character" w:styleId="ListLabel878">
+    <w:name w:val="ListLabel 878"/>
+    <w:qFormat/>
+    <w:rPr>
+      <w:rFonts w:cs="OpenSymbol"/>
+    </w:rPr>
+  </w:style>
+  <w:style w:type="character" w:styleId="ListLabel879">
+    <w:name w:val="ListLabel 879"/>
+    <w:qFormat/>
+    <w:rPr>
+      <w:rFonts w:cs="OpenSymbol"/>
+      <w:b w:val="false"/>
+    </w:rPr>
+  </w:style>
+  <w:style w:type="character" w:styleId="ListLabel880">
+    <w:name w:val="ListLabel 880"/>
+    <w:qFormat/>
+    <w:rPr>
+      <w:rFonts w:cs="OpenSymbol"/>
+    </w:rPr>
+  </w:style>
+  <w:style w:type="character" w:styleId="ListLabel881">
+    <w:name w:val="ListLabel 881"/>
+    <w:qFormat/>
+    <w:rPr>
+      <w:rFonts w:cs="OpenSymbol"/>
+    </w:rPr>
+  </w:style>
+  <w:style w:type="character" w:styleId="ListLabel882">
+    <w:name w:val="ListLabel 882"/>
+    <w:qFormat/>
+    <w:rPr>
+      <w:rFonts w:cs="OpenSymbol"/>
+    </w:rPr>
+  </w:style>
+  <w:style w:type="character" w:styleId="ListLabel883">
+    <w:name w:val="ListLabel 883"/>
+    <w:qFormat/>
+    <w:rPr>
+      <w:rFonts w:cs="OpenSymbol"/>
+    </w:rPr>
+  </w:style>
+  <w:style w:type="character" w:styleId="ListLabel884">
+    <w:name w:val="ListLabel 884"/>
+    <w:qFormat/>
+    <w:rPr>
+      <w:rFonts w:cs="OpenSymbol"/>
+    </w:rPr>
+  </w:style>
+  <w:style w:type="character" w:styleId="ListLabel885">
+    <w:name w:val="ListLabel 885"/>
+    <w:qFormat/>
+    <w:rPr>
+      <w:rFonts w:cs="OpenSymbol"/>
+    </w:rPr>
+  </w:style>
+  <w:style w:type="character" w:styleId="ListLabel886">
+    <w:name w:val="ListLabel 886"/>
+    <w:qFormat/>
+    <w:rPr>
+      <w:rFonts w:cs="OpenSymbol"/>
+    </w:rPr>
+  </w:style>
+  <w:style w:type="character" w:styleId="ListLabel887">
+    <w:name w:val="ListLabel 887"/>
+    <w:qFormat/>
+    <w:rPr>
+      <w:rFonts w:cs="OpenSymbol"/>
+    </w:rPr>
+  </w:style>
+  <w:style w:type="character" w:styleId="ListLabel888">
+    <w:name w:val="ListLabel 888"/>
+    <w:qFormat/>
+    <w:rPr>
+      <w:rFonts w:cs="OpenSymbol"/>
+      <w:b w:val="false"/>
+    </w:rPr>
+  </w:style>
+  <w:style w:type="character" w:styleId="ListLabel889">
+    <w:name w:val="ListLabel 889"/>
+    <w:qFormat/>
+    <w:rPr>
+      <w:rFonts w:cs="OpenSymbol"/>
+    </w:rPr>
+  </w:style>
+  <w:style w:type="character" w:styleId="ListLabel890">
+    <w:name w:val="ListLabel 890"/>
+    <w:qFormat/>
+    <w:rPr>
+      <w:rFonts w:cs="OpenSymbol"/>
+    </w:rPr>
+  </w:style>
+  <w:style w:type="character" w:styleId="ListLabel891">
+    <w:name w:val="ListLabel 891"/>
+    <w:qFormat/>
+    <w:rPr>
+      <w:rFonts w:cs="OpenSymbol"/>
+    </w:rPr>
+  </w:style>
+  <w:style w:type="character" w:styleId="ListLabel892">
+    <w:name w:val="ListLabel 892"/>
+    <w:qFormat/>
+    <w:rPr>
+      <w:rFonts w:cs="OpenSymbol"/>
+    </w:rPr>
+  </w:style>
+  <w:style w:type="character" w:styleId="ListLabel893">
+    <w:name w:val="ListLabel 893"/>
+    <w:qFormat/>
+    <w:rPr>
+      <w:rFonts w:cs="OpenSymbol"/>
+    </w:rPr>
+  </w:style>
+  <w:style w:type="character" w:styleId="ListLabel894">
+    <w:name w:val="ListLabel 894"/>
+    <w:qFormat/>
+    <w:rPr>
+      <w:rFonts w:cs="OpenSymbol"/>
+    </w:rPr>
+  </w:style>
+  <w:style w:type="character" w:styleId="ListLabel895">
+    <w:name w:val="ListLabel 895"/>
+    <w:qFormat/>
+    <w:rPr>
+      <w:rFonts w:cs="OpenSymbol"/>
+    </w:rPr>
+  </w:style>
+  <w:style w:type="character" w:styleId="ListLabel896">
+    <w:name w:val="ListLabel 896"/>
+    <w:qFormat/>
+    <w:rPr>
+      <w:rFonts w:cs="OpenSymbol"/>
+    </w:rPr>
+  </w:style>
+  <w:style w:type="character" w:styleId="ListLabel897">
+    <w:name w:val="ListLabel 897"/>
+    <w:qFormat/>
+    <w:rPr>
+      <w:rFonts w:cs="OpenSymbol"/>
+      <w:b w:val="false"/>
+    </w:rPr>
+  </w:style>
+  <w:style w:type="character" w:styleId="ListLabel898">
+    <w:name w:val="ListLabel 898"/>
+    <w:qFormat/>
+    <w:rPr>
+      <w:rFonts w:cs="OpenSymbol"/>
+    </w:rPr>
+  </w:style>
+  <w:style w:type="character" w:styleId="ListLabel899">
+    <w:name w:val="ListLabel 899"/>
+    <w:qFormat/>
+    <w:rPr>
+      <w:rFonts w:cs="OpenSymbol"/>
+    </w:rPr>
+  </w:style>
+  <w:style w:type="character" w:styleId="ListLabel900">
+    <w:name w:val="ListLabel 900"/>
+    <w:qFormat/>
+    <w:rPr>
+      <w:rFonts w:cs="OpenSymbol"/>
+    </w:rPr>
+  </w:style>
+  <w:style w:type="character" w:styleId="ListLabel901">
+    <w:name w:val="ListLabel 901"/>
+    <w:qFormat/>
+    <w:rPr>
+      <w:rFonts w:cs="OpenSymbol"/>
+    </w:rPr>
+  </w:style>
+  <w:style w:type="character" w:styleId="ListLabel902">
+    <w:name w:val="ListLabel 902"/>
+    <w:qFormat/>
+    <w:rPr>
+      <w:rFonts w:cs="OpenSymbol"/>
+    </w:rPr>
+  </w:style>
+  <w:style w:type="character" w:styleId="ListLabel903">
+    <w:name w:val="ListLabel 903"/>
+    <w:qFormat/>
+    <w:rPr>
+      <w:rFonts w:cs="OpenSymbol"/>
+    </w:rPr>
+  </w:style>
+  <w:style w:type="character" w:styleId="ListLabel904">
+    <w:name w:val="ListLabel 904"/>
+    <w:qFormat/>
+    <w:rPr>
+      <w:rFonts w:cs="OpenSymbol"/>
+    </w:rPr>
+  </w:style>
+  <w:style w:type="character" w:styleId="ListLabel905">
+    <w:name w:val="ListLabel 905"/>
+    <w:qFormat/>
+    <w:rPr>
+      <w:rFonts w:cs="OpenSymbol"/>
+    </w:rPr>
+  </w:style>
+  <w:style w:type="character" w:styleId="ListLabel906">
+    <w:name w:val="ListLabel 906"/>
+    <w:qFormat/>
+    <w:rPr>
+      <w:b w:val="false"/>
+      <w:bCs w:val="false"/>
+      <w:sz w:val="22"/>
+      <w:szCs w:val="22"/>
+    </w:rPr>
+  </w:style>
   <w:style w:type="paragraph" w:styleId="Heading">
     <w:name w:val="Heading"/>
     <w:basedOn w:val="Normal"/>

</xml_diff>

<commit_message>
Update Game Structure document
Clarified what getters/setters are needed in the Board class; added another removeBlock(int x, int y) method that should be more helpful than the removeBlock(Block b) method
</commit_message>
<xml_diff>
--- a/Tetris game/GameStructure.docx
+++ b/Tetris game/GameStructure.docx
@@ -3061,14 +3061,125 @@
                 <w:ilvl w:val="0"/>
                 <w:numId w:val="1"/>
               </w:numPr>
-              <w:rPr/>
-            </w:pPr>
-            <w:r>
-              <w:rPr>
-                <w:sz w:val="22"/>
-                <w:szCs w:val="22"/>
-              </w:rPr>
-              <w:t>getters/setters for non-final variables</w:t>
+              <w:rPr>
+                <w:b/>
+                <w:b/>
+                <w:bCs/>
+              </w:rPr>
+            </w:pPr>
+            <w:r>
+              <w:rPr>
+                <w:b/>
+                <w:bCs/>
+                <w:sz w:val="22"/>
+                <w:szCs w:val="22"/>
+              </w:rPr>
+              <w:t>void removeBlock(int x, int y)</w:t>
+            </w:r>
+          </w:p>
+          <w:p>
+            <w:pPr>
+              <w:pStyle w:val="TableContents"/>
+              <w:numPr>
+                <w:ilvl w:val="1"/>
+                <w:numId w:val="1"/>
+              </w:numPr>
+              <w:rPr>
+                <w:b w:val="false"/>
+                <w:b w:val="false"/>
+                <w:bCs w:val="false"/>
+              </w:rPr>
+            </w:pPr>
+            <w:r>
+              <w:rPr>
+                <w:b w:val="false"/>
+                <w:bCs w:val="false"/>
+                <w:sz w:val="22"/>
+                <w:szCs w:val="22"/>
+              </w:rPr>
+              <w:t>Removes the block at the given coordinate</w:t>
+            </w:r>
+          </w:p>
+          <w:p>
+            <w:pPr>
+              <w:pStyle w:val="TableContents"/>
+              <w:numPr>
+                <w:ilvl w:val="0"/>
+                <w:numId w:val="1"/>
+              </w:numPr>
+              <w:rPr/>
+            </w:pPr>
+            <w:r>
+              <w:rPr>
+                <w:sz w:val="22"/>
+                <w:szCs w:val="22"/>
+              </w:rPr>
+              <w:t xml:space="preserve">getters/setters </w:t>
+            </w:r>
+            <w:r>
+              <w:rPr>
+                <w:sz w:val="22"/>
+                <w:szCs w:val="22"/>
+              </w:rPr>
+              <w:t>for all private variables</w:t>
+            </w:r>
+            <w:r>
+              <w:rPr>
+                <w:sz w:val="22"/>
+                <w:szCs w:val="22"/>
+              </w:rPr>
+              <w:t xml:space="preserve">: </w:t>
+            </w:r>
+          </w:p>
+          <w:p>
+            <w:pPr>
+              <w:pStyle w:val="TableContents"/>
+              <w:numPr>
+                <w:ilvl w:val="1"/>
+                <w:numId w:val="1"/>
+              </w:numPr>
+              <w:rPr/>
+            </w:pPr>
+            <w:r>
+              <w:rPr>
+                <w:sz w:val="22"/>
+                <w:szCs w:val="22"/>
+              </w:rPr>
+              <w:t>getters only for:</w:t>
+            </w:r>
+          </w:p>
+          <w:p>
+            <w:pPr>
+              <w:pStyle w:val="TableContents"/>
+              <w:numPr>
+                <w:ilvl w:val="2"/>
+                <w:numId w:val="1"/>
+              </w:numPr>
+              <w:rPr/>
+            </w:pPr>
+            <w:r>
+              <w:rPr>
+                <w:sz w:val="22"/>
+                <w:szCs w:val="22"/>
+              </w:rPr>
+              <w:t>board[][], blocks[], futureBlocks[]</w:t>
+            </w:r>
+          </w:p>
+          <w:p>
+            <w:pPr>
+              <w:pStyle w:val="TableContents"/>
+              <w:numPr>
+                <w:ilvl w:val="2"/>
+                <w:numId w:val="1"/>
+              </w:numPr>
+              <w:rPr/>
+            </w:pPr>
+            <w:r>
+              <w:rPr>
+                <w:sz w:val="22"/>
+                <w:szCs w:val="22"/>
+              </w:rPr>
+              <w:t>Getters will return the references of these arrays, so they can be modified like that without a setter</w:t>
             </w:r>
           </w:p>
         </w:tc>

</xml_diff>